<commit_message>
Añado el resumen de la historia y el logo
</commit_message>
<xml_diff>
--- a/PlantillaDocumentacion.docx
+++ b/PlantillaDocumentacion.docx
@@ -36,39 +36,7 @@
           <w:rFonts w:ascii="Times New Roman" w:hAnsi="Times New Roman" w:cs="Times New Roman"/>
           <w:color w:val="323232"/>
         </w:rPr>
-        <w:t xml:space="preserve">: </w:t>
-      </w:r>
-      <w:proofErr w:type="spellStart"/>
-      <w:r>
-        <w:rPr>
-          <w:rFonts w:ascii="Times New Roman" w:hAnsi="Times New Roman" w:cs="Times New Roman"/>
-          <w:color w:val="323232"/>
-        </w:rPr>
-        <w:t>VideoJuego</w:t>
-      </w:r>
-      <w:proofErr w:type="spellEnd"/>
-      <w:r>
-        <w:rPr>
-          <w:rFonts w:ascii="Times New Roman" w:hAnsi="Times New Roman" w:cs="Times New Roman"/>
-          <w:color w:val="323232"/>
-        </w:rPr>
-        <w:t xml:space="preserve"> Unity 2D </w:t>
-      </w:r>
-      <w:proofErr w:type="spellStart"/>
-      <w:r>
-        <w:rPr>
-          <w:rFonts w:ascii="Times New Roman" w:hAnsi="Times New Roman" w:cs="Times New Roman"/>
-          <w:color w:val="323232"/>
-        </w:rPr>
-        <w:t>ReySerpientes</w:t>
-      </w:r>
-      <w:proofErr w:type="spellEnd"/>
-      <w:r>
-        <w:rPr>
-          <w:rFonts w:ascii="Times New Roman" w:hAnsi="Times New Roman" w:cs="Times New Roman"/>
-          <w:color w:val="323232"/>
-        </w:rPr>
-        <w:t xml:space="preserve"> </w:t>
+        <w:t xml:space="preserve">: VideoJuego Unity 2D ReySerpientes </w:t>
       </w:r>
     </w:p>
     <w:p>
@@ -140,23 +108,7 @@
           <w:rFonts w:ascii="Times New Roman" w:hAnsi="Times New Roman" w:cs="Times New Roman"/>
           <w:color w:val="323232"/>
         </w:rPr>
-        <w:t>: Todos los públicos – E (</w:t>
-      </w:r>
-      <w:proofErr w:type="spellStart"/>
-      <w:r>
-        <w:rPr>
-          <w:rFonts w:ascii="Times New Roman" w:hAnsi="Times New Roman" w:cs="Times New Roman"/>
-          <w:color w:val="323232"/>
-        </w:rPr>
-        <w:t>Everyone</w:t>
-      </w:r>
-      <w:proofErr w:type="spellEnd"/>
-      <w:r>
-        <w:rPr>
-          <w:rFonts w:ascii="Times New Roman" w:hAnsi="Times New Roman" w:cs="Times New Roman"/>
-          <w:color w:val="323232"/>
-        </w:rPr>
-        <w:t xml:space="preserve">) </w:t>
+        <w:t xml:space="preserve">: Todos los públicos – E (Everyone) </w:t>
       </w:r>
     </w:p>
     <w:p>
@@ -438,6 +390,7 @@
           <w:color w:val="000000"/>
           <w:sz w:val="21"/>
           <w:szCs w:val="21"/>
+          <w:u w:val="single"/>
         </w:rPr>
       </w:pPr>
       <w:r>
@@ -602,27 +555,7 @@
           <w:sz w:val="21"/>
           <w:szCs w:val="21"/>
         </w:rPr>
-        <w:t xml:space="preserve">Cada enemigo será más rápido y será más resistente a los dulces. </w:t>
-      </w:r>
-      <w:proofErr w:type="gramStart"/>
-      <w:r>
-        <w:rPr>
-          <w:rFonts w:ascii="Arial" w:hAnsi="Arial" w:cs="Arial"/>
-          <w:color w:val="323232"/>
-          <w:sz w:val="21"/>
-          <w:szCs w:val="21"/>
-        </w:rPr>
-        <w:t>Además</w:t>
-      </w:r>
-      <w:proofErr w:type="gramEnd"/>
-      <w:r>
-        <w:rPr>
-          <w:rFonts w:ascii="Arial" w:hAnsi="Arial" w:cs="Arial"/>
-          <w:color w:val="323232"/>
-          <w:sz w:val="21"/>
-          <w:szCs w:val="21"/>
-        </w:rPr>
-        <w:t xml:space="preserve"> los objetos que dispararán serán más dañinos cada vez </w:t>
+        <w:t xml:space="preserve">Cada enemigo será más rápido y será más resistente a los dulces. Además los objetos que dispararán serán más dañinos cada vez </w:t>
       </w:r>
     </w:p>
     <w:p>
@@ -908,27 +841,7 @@
           <w:sz w:val="21"/>
           <w:szCs w:val="21"/>
         </w:rPr>
-        <w:t xml:space="preserve">En esta sección se listarán los recursos utilizados en el proyecto (imágenes, vídeos, sonidos, etc.) y se explicará </w:t>
-      </w:r>
-      <w:proofErr w:type="spellStart"/>
-      <w:r>
-        <w:rPr>
-          <w:rFonts w:ascii="Arial" w:hAnsi="Arial" w:cs="Arial"/>
-          <w:color w:val="323232"/>
-          <w:sz w:val="21"/>
-          <w:szCs w:val="21"/>
-        </w:rPr>
-        <w:t>cuales</w:t>
-      </w:r>
-      <w:proofErr w:type="spellEnd"/>
-      <w:r>
-        <w:rPr>
-          <w:rFonts w:ascii="Arial" w:hAnsi="Arial" w:cs="Arial"/>
-          <w:color w:val="323232"/>
-          <w:sz w:val="21"/>
-          <w:szCs w:val="21"/>
-        </w:rPr>
-        <w:t xml:space="preserve"> son de realización propia y cuales son descargados de algún sitio web (en cuyo caso hay que mencionar dichos sitios web). </w:t>
+        <w:t xml:space="preserve">En esta sección se listarán los recursos utilizados en el proyecto (imágenes, vídeos, sonidos, etc.) y se explicará cuales son de realización propia y cuales son descargados de algún sitio web (en cuyo caso hay que mencionar dichos sitios web). </w:t>
       </w:r>
     </w:p>
     <w:p>
@@ -1072,27 +985,7 @@
           <w:sz w:val="21"/>
           <w:szCs w:val="21"/>
         </w:rPr>
-        <w:t xml:space="preserve">: Si se pulsa la tecla de </w:t>
-      </w:r>
-      <w:proofErr w:type="spellStart"/>
-      <w:r>
-        <w:rPr>
-          <w:rFonts w:ascii="Arial" w:hAnsi="Arial" w:cs="Arial"/>
-          <w:color w:val="323232"/>
-          <w:sz w:val="21"/>
-          <w:szCs w:val="21"/>
-        </w:rPr>
-        <w:t>Bloq</w:t>
-      </w:r>
-      <w:proofErr w:type="spellEnd"/>
-      <w:r>
-        <w:rPr>
-          <w:rFonts w:ascii="Arial" w:hAnsi="Arial" w:cs="Arial"/>
-          <w:color w:val="323232"/>
-          <w:sz w:val="21"/>
-          <w:szCs w:val="21"/>
-        </w:rPr>
-        <w:t xml:space="preserve">. Mayus. (Shift) mientras se mueve horizontalmente </w:t>
+        <w:t xml:space="preserve">: Si se pulsa la tecla de Bloq. Mayus. (Shift) mientras se mueve horizontalmente </w:t>
       </w:r>
     </w:p>
     <w:p>
@@ -1280,27 +1173,7 @@
           <w:sz w:val="21"/>
           <w:szCs w:val="21"/>
         </w:rPr>
-        <w:t xml:space="preserve">Moviendo al personaje y disparando y esquivando objetos. Podrá hacerlo con el teclado o con un </w:t>
-      </w:r>
-      <w:proofErr w:type="spellStart"/>
-      <w:r>
-        <w:rPr>
-          <w:rFonts w:ascii="Arial" w:hAnsi="Arial" w:cs="Arial"/>
-          <w:color w:val="323232"/>
-          <w:sz w:val="21"/>
-          <w:szCs w:val="21"/>
-        </w:rPr>
-        <w:t>gamepad</w:t>
-      </w:r>
-      <w:proofErr w:type="spellEnd"/>
-      <w:r>
-        <w:rPr>
-          <w:rFonts w:ascii="Arial" w:hAnsi="Arial" w:cs="Arial"/>
-          <w:color w:val="323232"/>
-          <w:sz w:val="21"/>
-          <w:szCs w:val="21"/>
-        </w:rPr>
-        <w:t xml:space="preserve">. </w:t>
+        <w:t xml:space="preserve">Moviendo al personaje y disparando y esquivando objetos. Podrá hacerlo con el teclado o con un gamepad. </w:t>
       </w:r>
     </w:p>
     <w:p>
@@ -1347,47 +1220,7 @@
           <w:sz w:val="21"/>
           <w:szCs w:val="21"/>
         </w:rPr>
-        <w:t xml:space="preserve">: En la primera pantalla no hay ningún mecanismo especial. En las siguientes pantallas </w:t>
-      </w:r>
-      <w:proofErr w:type="spellStart"/>
-      <w:r>
-        <w:rPr>
-          <w:rFonts w:ascii="Arial" w:hAnsi="Arial" w:cs="Arial"/>
-          <w:color w:val="323232"/>
-          <w:sz w:val="21"/>
-          <w:szCs w:val="21"/>
-        </w:rPr>
-        <w:t>habra</w:t>
-      </w:r>
-      <w:proofErr w:type="spellEnd"/>
-      <w:r>
-        <w:rPr>
-          <w:rFonts w:ascii="Arial" w:hAnsi="Arial" w:cs="Arial"/>
-          <w:color w:val="323232"/>
-          <w:sz w:val="21"/>
-          <w:szCs w:val="21"/>
-        </w:rPr>
-        <w:t xml:space="preserve"> algunos </w:t>
-      </w:r>
-      <w:proofErr w:type="spellStart"/>
-      <w:r>
-        <w:rPr>
-          <w:rFonts w:ascii="Arial" w:hAnsi="Arial" w:cs="Arial"/>
-          <w:color w:val="323232"/>
-          <w:sz w:val="21"/>
-          <w:szCs w:val="21"/>
-        </w:rPr>
-        <w:t>puzzles</w:t>
-      </w:r>
-      <w:proofErr w:type="spellEnd"/>
-      <w:r>
-        <w:rPr>
-          <w:rFonts w:ascii="Arial" w:hAnsi="Arial" w:cs="Arial"/>
-          <w:color w:val="323232"/>
-          <w:sz w:val="21"/>
-          <w:szCs w:val="21"/>
-        </w:rPr>
-        <w:t xml:space="preserve"> que deberá resolver el jugador para poder seguir avanzando. </w:t>
+        <w:t xml:space="preserve">: En la primera pantalla no hay ningún mecanismo especial. En las siguientes pantallas habra algunos puzzles que deberá resolver el jugador para poder seguir avanzando. </w:t>
       </w:r>
     </w:p>
     <w:p>
@@ -1492,7 +1325,6 @@
         </w:rPr>
         <w:t xml:space="preserve">• </w:t>
       </w:r>
-      <w:proofErr w:type="spellStart"/>
       <w:r>
         <w:rPr>
           <w:rFonts w:ascii="Arial" w:hAnsi="Arial" w:cs="Arial"/>
@@ -1502,9 +1334,44 @@
           <w:sz w:val="21"/>
           <w:szCs w:val="21"/>
         </w:rPr>
-        <w:t>Power</w:t>
-      </w:r>
-      <w:proofErr w:type="spellEnd"/>
+        <w:t>Power ups</w:t>
+      </w:r>
+      <w:r>
+        <w:rPr>
+          <w:rFonts w:ascii="Arial" w:hAnsi="Arial" w:cs="Arial"/>
+          <w:color w:val="323232"/>
+          <w:sz w:val="21"/>
+          <w:szCs w:val="21"/>
+        </w:rPr>
+        <w:t xml:space="preserve">: Hay una poción de vida, otra de velocidad y un ítem que permite mejor el disparo (lanza dulces con más calorías que producen más “daño” a los enemigos) </w:t>
+      </w:r>
+    </w:p>
+    <w:p>
+      <w:pPr>
+        <w:numPr>
+          <w:ilvl w:val="0"/>
+          <w:numId w:val="7"/>
+        </w:numPr>
+        <w:autoSpaceDE w:val="0"/>
+        <w:autoSpaceDN w:val="0"/>
+        <w:adjustRightInd w:val="0"/>
+        <w:spacing w:after="82" w:line="240" w:lineRule="auto"/>
+        <w:rPr>
+          <w:rFonts w:ascii="Arial" w:hAnsi="Arial" w:cs="Arial"/>
+          <w:color w:val="000000"/>
+          <w:sz w:val="21"/>
+          <w:szCs w:val="21"/>
+        </w:rPr>
+      </w:pPr>
+      <w:r>
+        <w:rPr>
+          <w:rFonts w:ascii="Arial" w:hAnsi="Arial" w:cs="Arial"/>
+          <w:color w:val="323232"/>
+          <w:sz w:val="20"/>
+          <w:szCs w:val="20"/>
+        </w:rPr>
+        <w:t xml:space="preserve">• </w:t>
+      </w:r>
       <w:r>
         <w:rPr>
           <w:rFonts w:ascii="Arial" w:hAnsi="Arial" w:cs="Arial"/>
@@ -1514,56 +1381,16 @@
           <w:sz w:val="21"/>
           <w:szCs w:val="21"/>
         </w:rPr>
-        <w:t xml:space="preserve"> ups</w:t>
-      </w:r>
-      <w:r>
-        <w:rPr>
-          <w:rFonts w:ascii="Arial" w:hAnsi="Arial" w:cs="Arial"/>
-          <w:color w:val="323232"/>
-          <w:sz w:val="21"/>
-          <w:szCs w:val="21"/>
-        </w:rPr>
-        <w:t xml:space="preserve">: Hay una </w:t>
-      </w:r>
-      <w:proofErr w:type="spellStart"/>
-      <w:r>
-        <w:rPr>
-          <w:rFonts w:ascii="Arial" w:hAnsi="Arial" w:cs="Arial"/>
-          <w:color w:val="323232"/>
-          <w:sz w:val="21"/>
-          <w:szCs w:val="21"/>
-        </w:rPr>
-        <w:t>poción</w:t>
-      </w:r>
-      <w:proofErr w:type="spellEnd"/>
-      <w:r>
-        <w:rPr>
-          <w:rFonts w:ascii="Arial" w:hAnsi="Arial" w:cs="Arial"/>
-          <w:color w:val="323232"/>
-          <w:sz w:val="21"/>
-          <w:szCs w:val="21"/>
-        </w:rPr>
-        <w:t xml:space="preserve"> de vida, otra de velocidad y un ítem que permite mejor el disparo (</w:t>
-      </w:r>
-      <w:proofErr w:type="gramStart"/>
-      <w:r>
-        <w:rPr>
-          <w:rFonts w:ascii="Arial" w:hAnsi="Arial" w:cs="Arial"/>
-          <w:color w:val="323232"/>
-          <w:sz w:val="21"/>
-          <w:szCs w:val="21"/>
-        </w:rPr>
-        <w:t>lanza dulces</w:t>
-      </w:r>
-      <w:proofErr w:type="gramEnd"/>
-      <w:r>
-        <w:rPr>
-          <w:rFonts w:ascii="Arial" w:hAnsi="Arial" w:cs="Arial"/>
-          <w:color w:val="323232"/>
-          <w:sz w:val="21"/>
-          <w:szCs w:val="21"/>
-        </w:rPr>
-        <w:t xml:space="preserve"> con más calorías que producen más “daño” a los enemigos) </w:t>
+        <w:t>Coleccionables</w:t>
+      </w:r>
+      <w:r>
+        <w:rPr>
+          <w:rFonts w:ascii="Arial" w:hAnsi="Arial" w:cs="Arial"/>
+          <w:color w:val="323232"/>
+          <w:sz w:val="21"/>
+          <w:szCs w:val="21"/>
+        </w:rPr>
+        <w:t xml:space="preserve">: vidas extra, monedas y la llave del candado para salvar al esposo. </w:t>
       </w:r>
     </w:p>
     <w:p>
@@ -1601,16 +1428,16 @@
           <w:sz w:val="21"/>
           <w:szCs w:val="21"/>
         </w:rPr>
-        <w:t>Coleccionables</w:t>
-      </w:r>
-      <w:r>
-        <w:rPr>
-          <w:rFonts w:ascii="Arial" w:hAnsi="Arial" w:cs="Arial"/>
-          <w:color w:val="323232"/>
-          <w:sz w:val="21"/>
-          <w:szCs w:val="21"/>
-        </w:rPr>
-        <w:t xml:space="preserve">: vidas extra, monedas y la llave del candado para salvar al esposo. </w:t>
+        <w:t>Enemigos</w:t>
+      </w:r>
+      <w:r>
+        <w:rPr>
+          <w:rFonts w:ascii="Arial" w:hAnsi="Arial" w:cs="Arial"/>
+          <w:color w:val="323232"/>
+          <w:sz w:val="21"/>
+          <w:szCs w:val="21"/>
+        </w:rPr>
+        <w:t xml:space="preserve">: Los enemigos de la primera pantalla son Benny, Lenny, Kenny y Renny. Más adelante saldrán nuevos enemigos más poderosos. </w:t>
       </w:r>
     </w:p>
     <w:p>
@@ -1625,86 +1452,19 @@
         <w:spacing w:after="82" w:line="240" w:lineRule="auto"/>
         <w:rPr>
           <w:rFonts w:ascii="Arial" w:hAnsi="Arial" w:cs="Arial"/>
-          <w:color w:val="000000"/>
-          <w:sz w:val="21"/>
-          <w:szCs w:val="21"/>
-        </w:rPr>
-      </w:pPr>
-      <w:r>
-        <w:rPr>
-          <w:rFonts w:ascii="Arial" w:hAnsi="Arial" w:cs="Arial"/>
-          <w:color w:val="323232"/>
-          <w:sz w:val="20"/>
-          <w:szCs w:val="20"/>
-        </w:rPr>
-        <w:t xml:space="preserve">• </w:t>
-      </w:r>
-      <w:r>
-        <w:rPr>
-          <w:rFonts w:ascii="Arial" w:hAnsi="Arial" w:cs="Arial"/>
-          <w:b/>
-          <w:bCs/>
-          <w:color w:val="323232"/>
-          <w:sz w:val="21"/>
-          <w:szCs w:val="21"/>
-        </w:rPr>
-        <w:t>Enemigos</w:t>
-      </w:r>
-      <w:r>
-        <w:rPr>
-          <w:rFonts w:ascii="Arial" w:hAnsi="Arial" w:cs="Arial"/>
-          <w:color w:val="323232"/>
-          <w:sz w:val="21"/>
-          <w:szCs w:val="21"/>
-        </w:rPr>
-        <w:t xml:space="preserve">: Los enemigos de la primera pantalla son Benny, Lenny, Kenny y Renny. Más adelante saldrán nuevos enemigos más poderosos. </w:t>
-      </w:r>
-    </w:p>
-    <w:p>
-      <w:pPr>
-        <w:numPr>
-          <w:ilvl w:val="0"/>
-          <w:numId w:val="7"/>
-        </w:numPr>
-        <w:autoSpaceDE w:val="0"/>
-        <w:autoSpaceDN w:val="0"/>
-        <w:adjustRightInd w:val="0"/>
-        <w:spacing w:after="82" w:line="240" w:lineRule="auto"/>
-        <w:rPr>
-          <w:rFonts w:ascii="Arial" w:hAnsi="Arial" w:cs="Arial"/>
-          <w:color w:val="323232"/>
-          <w:sz w:val="20"/>
-          <w:szCs w:val="20"/>
-        </w:rPr>
-      </w:pPr>
-      <w:r>
-        <w:rPr>
-          <w:rFonts w:ascii="Arial" w:hAnsi="Arial" w:cs="Arial"/>
-          <w:color w:val="323232"/>
-          <w:sz w:val="20"/>
-          <w:szCs w:val="20"/>
-        </w:rPr>
-        <w:t xml:space="preserve">• </w:t>
-      </w:r>
-      <w:proofErr w:type="gramStart"/>
-      <w:r>
-        <w:rPr>
-          <w:rFonts w:ascii="Arial" w:hAnsi="Arial" w:cs="Arial"/>
-          <w:color w:val="323232"/>
-          <w:sz w:val="20"/>
-          <w:szCs w:val="20"/>
-        </w:rPr>
-        <w:t>Jefes</w:t>
-      </w:r>
-      <w:proofErr w:type="gramEnd"/>
-      <w:r>
-        <w:rPr>
-          <w:rFonts w:ascii="Arial" w:hAnsi="Arial" w:cs="Arial"/>
-          <w:color w:val="323232"/>
-          <w:sz w:val="20"/>
-          <w:szCs w:val="20"/>
-        </w:rPr>
-        <w:t xml:space="preserve">: En la primera pantalla no habrá ningún jefe. </w:t>
+          <w:color w:val="323232"/>
+          <w:sz w:val="20"/>
+          <w:szCs w:val="20"/>
+        </w:rPr>
+      </w:pPr>
+      <w:r>
+        <w:rPr>
+          <w:rFonts w:ascii="Arial" w:hAnsi="Arial" w:cs="Arial"/>
+          <w:color w:val="323232"/>
+          <w:sz w:val="20"/>
+          <w:szCs w:val="20"/>
+        </w:rPr>
+        <w:t xml:space="preserve">• Jefes: En la primera pantalla no habrá ningún jefe. </w:t>
       </w:r>
     </w:p>
     <w:p>

</xml_diff>

<commit_message>
Explico el flujo del juego
</commit_message>
<xml_diff>
--- a/PlantillaDocumentacion.docx
+++ b/PlantillaDocumentacion.docx
@@ -461,8 +461,49 @@
           <w:sz w:val="21"/>
           <w:szCs w:val="21"/>
         </w:rPr>
-        <w:t xml:space="preserve">: El jugador irá lanzando distintos tipos de dulces a los enemigos (y esquivando los objetos que le disparen los enemigos) hasta que desaparezcan todos y le dejen llegar hasta la escuela. </w:t>
-      </w:r>
+        <w:t xml:space="preserve">: El jugador </w:t>
+      </w:r>
+      <w:r>
+        <w:rPr>
+          <w:rFonts w:ascii="Arial" w:hAnsi="Arial" w:cs="Arial"/>
+          <w:color w:val="323232"/>
+          <w:sz w:val="21"/>
+          <w:szCs w:val="21"/>
+        </w:rPr>
+        <w:t>sale corriendo y delante le aparecen cubos para recoger que, una vez recogidos, si llega a los 10 cubos, le ayudan a ganar una vida. Por otro lado, en su camino, el Rey se encuentra con serpientes a las que, si consigue golpear, gana puntos, pero si ellas consiguen morderle, pierde vidas</w:t>
+      </w:r>
+      <w:r>
+        <w:rPr>
+          <w:rFonts w:ascii="Arial" w:hAnsi="Arial" w:cs="Arial"/>
+          <w:color w:val="000000"/>
+          <w:sz w:val="21"/>
+          <w:szCs w:val="21"/>
+        </w:rPr>
+        <w:t>.</w:t>
+      </w:r>
+      <w:r>
+        <w:rPr>
+          <w:rFonts w:ascii="Arial" w:hAnsi="Arial" w:cs="Arial"/>
+          <w:color w:val="000000"/>
+          <w:sz w:val="21"/>
+          <w:szCs w:val="21"/>
+        </w:rPr>
+        <w:t xml:space="preserve"> El personaje principal también se encuentra en su recorrido con obstáculos en forma de piedra, que surgen de forma aleatoria y, si consigue saltar por encima de ellos, gana puntos, pero si tropieza con ellos, pierde vidas. Si el jugador pierde el total de 10 vidas, el juego acaba y se puede volver a iniciar pulsando la X.</w:t>
+      </w:r>
+    </w:p>
+    <w:p>
+      <w:pPr>
+        <w:autoSpaceDE w:val="0"/>
+        <w:autoSpaceDN w:val="0"/>
+        <w:adjustRightInd w:val="0"/>
+        <w:spacing w:after="80" w:line="240" w:lineRule="auto"/>
+        <w:rPr>
+          <w:rFonts w:ascii="Arial" w:hAnsi="Arial" w:cs="Arial"/>
+          <w:color w:val="000000"/>
+          <w:sz w:val="21"/>
+          <w:szCs w:val="21"/>
+        </w:rPr>
+      </w:pPr>
     </w:p>
     <w:p>
       <w:pPr>
@@ -508,8 +549,31 @@
           <w:sz w:val="21"/>
           <w:szCs w:val="21"/>
         </w:rPr>
-        <w:t xml:space="preserve">Por el momento sólo el parque de delante de la escuela </w:t>
-      </w:r>
+        <w:t>Por el momento sólo el parque de delante de la escuela</w:t>
+      </w:r>
+      <w:r>
+        <w:rPr>
+          <w:rFonts w:ascii="Arial" w:hAnsi="Arial" w:cs="Arial"/>
+          <w:color w:val="323232"/>
+          <w:sz w:val="21"/>
+          <w:szCs w:val="21"/>
+        </w:rPr>
+        <w:t>.</w:t>
+      </w:r>
+    </w:p>
+    <w:p>
+      <w:pPr>
+        <w:autoSpaceDE w:val="0"/>
+        <w:autoSpaceDN w:val="0"/>
+        <w:adjustRightInd w:val="0"/>
+        <w:spacing w:after="80" w:line="240" w:lineRule="auto"/>
+        <w:rPr>
+          <w:rFonts w:ascii="Arial" w:hAnsi="Arial" w:cs="Arial"/>
+          <w:color w:val="000000"/>
+          <w:sz w:val="21"/>
+          <w:szCs w:val="21"/>
+        </w:rPr>
+      </w:pPr>
     </w:p>
     <w:p>
       <w:pPr>
@@ -2403,6 +2467,17 @@
       <w:szCs w:val="24"/>
     </w:rPr>
   </w:style>
+  <w:style w:type="paragraph" w:styleId="Prrafodelista">
+    <w:name w:val="List Paragraph"/>
+    <w:basedOn w:val="Normal"/>
+    <w:uiPriority w:val="34"/>
+    <w:qFormat/>
+    <w:rsid w:val="0012254F"/>
+    <w:pPr>
+      <w:ind w:left="720"/>
+      <w:contextualSpacing/>
+    </w:pPr>
+  </w:style>
 </w:styles>
 </file>
 

</xml_diff>

<commit_message>
Indico la progresión del juego, las condiciones de la victoria y de la derrota y también los recursos utilizados, mencionando las partes del proyecto inicial y las mejoras añadidas por mi
</commit_message>
<xml_diff>
--- a/PlantillaDocumentacion.docx
+++ b/PlantillaDocumentacion.docx
@@ -525,40 +525,58 @@
       <w:r>
         <w:rPr>
           <w:rFonts w:ascii="Arial" w:hAnsi="Arial" w:cs="Arial"/>
-          <w:color w:val="323232"/>
-          <w:sz w:val="20"/>
-          <w:szCs w:val="20"/>
-        </w:rPr>
-        <w:t xml:space="preserve">• </w:t>
-      </w:r>
-      <w:r>
-        <w:rPr>
-          <w:rFonts w:ascii="Arial" w:hAnsi="Arial" w:cs="Arial"/>
           <w:b/>
           <w:bCs/>
           <w:color w:val="323232"/>
           <w:sz w:val="21"/>
           <w:szCs w:val="21"/>
         </w:rPr>
-        <w:t xml:space="preserve">¿Cuáles son los entornos del juego? </w:t>
-      </w:r>
-      <w:r>
-        <w:rPr>
-          <w:rFonts w:ascii="Arial" w:hAnsi="Arial" w:cs="Arial"/>
-          <w:color w:val="323232"/>
-          <w:sz w:val="21"/>
-          <w:szCs w:val="21"/>
-        </w:rPr>
-        <w:t>Por el momento sólo el parque de delante de la escuela</w:t>
-      </w:r>
-      <w:r>
-        <w:rPr>
-          <w:rFonts w:ascii="Arial" w:hAnsi="Arial" w:cs="Arial"/>
-          <w:color w:val="323232"/>
-          <w:sz w:val="21"/>
-          <w:szCs w:val="21"/>
-        </w:rPr>
-        <w:t>.</w:t>
+        <w:t>¿Cuáles son los entornos del juego</w:t>
+      </w:r>
+      <w:r>
+        <w:rPr>
+          <w:rFonts w:ascii="Arial" w:hAnsi="Arial" w:cs="Arial"/>
+          <w:color w:val="323232"/>
+          <w:sz w:val="21"/>
+          <w:szCs w:val="21"/>
+        </w:rPr>
+        <w:t xml:space="preserve">? </w:t>
+      </w:r>
+      <w:r>
+        <w:rPr>
+          <w:rFonts w:ascii="Arial" w:hAnsi="Arial" w:cs="Arial"/>
+          <w:color w:val="323232"/>
+          <w:sz w:val="21"/>
+          <w:szCs w:val="21"/>
+        </w:rPr>
+        <w:t xml:space="preserve">El entorno del juego está representado por </w:t>
+      </w:r>
+      <w:r>
+        <w:rPr>
+          <w:rFonts w:ascii="Arial" w:hAnsi="Arial" w:cs="Arial"/>
+          <w:color w:val="323232"/>
+          <w:sz w:val="21"/>
+          <w:szCs w:val="21"/>
+        </w:rPr>
+        <w:t xml:space="preserve">un mapa </w:t>
+      </w:r>
+      <w:r>
+        <w:rPr>
+          <w:rFonts w:ascii="Arial" w:hAnsi="Arial" w:cs="Arial"/>
+          <w:color w:val="323232"/>
+          <w:sz w:val="21"/>
+          <w:szCs w:val="21"/>
+        </w:rPr>
+        <w:t xml:space="preserve">que </w:t>
+      </w:r>
+      <w:r>
+        <w:rPr>
+          <w:rFonts w:ascii="Arial" w:hAnsi="Arial" w:cs="Arial"/>
+          <w:color w:val="323232"/>
+          <w:sz w:val="21"/>
+          <w:szCs w:val="21"/>
+        </w:rPr>
+        <w:t>presenta un paisaje montañoso.</w:t>
       </w:r>
     </w:p>
     <w:p>
@@ -595,15 +613,6 @@
       <w:r>
         <w:rPr>
           <w:rFonts w:ascii="Arial" w:hAnsi="Arial" w:cs="Arial"/>
-          <w:color w:val="323232"/>
-          <w:sz w:val="20"/>
-          <w:szCs w:val="20"/>
-        </w:rPr>
-        <w:t xml:space="preserve">• </w:t>
-      </w:r>
-      <w:r>
-        <w:rPr>
-          <w:rFonts w:ascii="Arial" w:hAnsi="Arial" w:cs="Arial"/>
           <w:b/>
           <w:bCs/>
           <w:color w:val="323232"/>
@@ -619,8 +628,31 @@
           <w:sz w:val="21"/>
           <w:szCs w:val="21"/>
         </w:rPr>
-        <w:t xml:space="preserve">Cada enemigo será más rápido y será más resistente a los dulces. Además los objetos que dispararán serán más dañinos cada vez </w:t>
-      </w:r>
+        <w:t>Los retos serán:</w:t>
+      </w:r>
+      <w:r>
+        <w:rPr>
+          <w:rFonts w:ascii="Arial" w:hAnsi="Arial" w:cs="Arial"/>
+          <w:color w:val="000000"/>
+          <w:sz w:val="21"/>
+          <w:szCs w:val="21"/>
+        </w:rPr>
+        <w:t xml:space="preserve"> recoger el mayor número posible de cubos para ganar puntos y, así, ganar vidas. Otro reto será que el personaje debe esquivar a las serpientes que aparecen de forma aleatoria e intentar golpearlas para ganar puntos de esta forma también o saltar por encima de las piedras para intentar, de esta forma, no perder vidas. Si el Rey pierde el total de 10 vidas, el juego acaba.</w:t>
+      </w:r>
+    </w:p>
+    <w:p>
+      <w:pPr>
+        <w:autoSpaceDE w:val="0"/>
+        <w:autoSpaceDN w:val="0"/>
+        <w:adjustRightInd w:val="0"/>
+        <w:spacing w:after="80" w:line="240" w:lineRule="auto"/>
+        <w:rPr>
+          <w:rFonts w:ascii="Arial" w:hAnsi="Arial" w:cs="Arial"/>
+          <w:color w:val="000000"/>
+          <w:sz w:val="21"/>
+          <w:szCs w:val="21"/>
+        </w:rPr>
+      </w:pPr>
     </w:p>
     <w:p>
       <w:pPr>
@@ -642,15 +674,6 @@
       <w:r>
         <w:rPr>
           <w:rFonts w:ascii="Arial" w:hAnsi="Arial" w:cs="Arial"/>
-          <w:color w:val="323232"/>
-          <w:sz w:val="20"/>
-          <w:szCs w:val="20"/>
-        </w:rPr>
-        <w:t xml:space="preserve">• </w:t>
-      </w:r>
-      <w:r>
-        <w:rPr>
-          <w:rFonts w:ascii="Arial" w:hAnsi="Arial" w:cs="Arial"/>
           <w:b/>
           <w:bCs/>
           <w:color w:val="323232"/>
@@ -666,8 +689,85 @@
           <w:sz w:val="21"/>
           <w:szCs w:val="21"/>
         </w:rPr>
-        <w:t xml:space="preserve">Para afrontar el incremento de la dificultad, el jugador podrá conseguir mejoras recogiendo objetos que saldrán en lugares aleatorios y durante un pequeño tiempo aleatorio. </w:t>
-      </w:r>
+        <w:t xml:space="preserve">Para afrontar </w:t>
+      </w:r>
+      <w:r>
+        <w:rPr>
+          <w:rFonts w:ascii="Arial" w:hAnsi="Arial" w:cs="Arial"/>
+          <w:color w:val="323232"/>
+          <w:sz w:val="21"/>
+          <w:szCs w:val="21"/>
+        </w:rPr>
+        <w:t>los enemigos y los obstáculos</w:t>
+      </w:r>
+      <w:r>
+        <w:rPr>
+          <w:rFonts w:ascii="Arial" w:hAnsi="Arial" w:cs="Arial"/>
+          <w:color w:val="323232"/>
+          <w:sz w:val="21"/>
+          <w:szCs w:val="21"/>
+        </w:rPr>
+        <w:t xml:space="preserve">, el jugador podrá conseguir </w:t>
+      </w:r>
+      <w:r>
+        <w:rPr>
+          <w:rFonts w:ascii="Arial" w:hAnsi="Arial" w:cs="Arial"/>
+          <w:color w:val="323232"/>
+          <w:sz w:val="21"/>
+          <w:szCs w:val="21"/>
+        </w:rPr>
+        <w:t>puntos</w:t>
+      </w:r>
+      <w:r>
+        <w:rPr>
+          <w:rFonts w:ascii="Arial" w:hAnsi="Arial" w:cs="Arial"/>
+          <w:color w:val="323232"/>
+          <w:sz w:val="21"/>
+          <w:szCs w:val="21"/>
+        </w:rPr>
+        <w:t xml:space="preserve"> recogiendo </w:t>
+      </w:r>
+      <w:r>
+        <w:rPr>
+          <w:rFonts w:ascii="Arial" w:hAnsi="Arial" w:cs="Arial"/>
+          <w:color w:val="323232"/>
+          <w:sz w:val="21"/>
+          <w:szCs w:val="21"/>
+        </w:rPr>
+        <w:t>cubos</w:t>
+      </w:r>
+      <w:r>
+        <w:rPr>
+          <w:rFonts w:ascii="Arial" w:hAnsi="Arial" w:cs="Arial"/>
+          <w:color w:val="323232"/>
+          <w:sz w:val="21"/>
+          <w:szCs w:val="21"/>
+        </w:rPr>
+        <w:t xml:space="preserve"> que saldrán en lugares aleatorios</w:t>
+      </w:r>
+      <w:r>
+        <w:rPr>
+          <w:rFonts w:ascii="Arial" w:hAnsi="Arial" w:cs="Arial"/>
+          <w:color w:val="323232"/>
+          <w:sz w:val="21"/>
+          <w:szCs w:val="21"/>
+        </w:rPr>
+        <w:t>.</w:t>
+      </w:r>
+    </w:p>
+    <w:p>
+      <w:pPr>
+        <w:autoSpaceDE w:val="0"/>
+        <w:autoSpaceDN w:val="0"/>
+        <w:adjustRightInd w:val="0"/>
+        <w:spacing w:after="80" w:line="240" w:lineRule="auto"/>
+        <w:rPr>
+          <w:rFonts w:ascii="Arial" w:hAnsi="Arial" w:cs="Arial"/>
+          <w:color w:val="000000"/>
+          <w:sz w:val="21"/>
+          <w:szCs w:val="21"/>
+        </w:rPr>
+      </w:pPr>
     </w:p>
     <w:p>
       <w:pPr>
@@ -713,37 +813,35 @@
           <w:sz w:val="21"/>
           <w:szCs w:val="21"/>
         </w:rPr>
-        <w:t xml:space="preserve">El jugador vencerá si logra hacer desaparecer a todos los enemigos que le aparezcan y logra llegar a la escuela antes de </w:t>
-      </w:r>
-    </w:p>
-    <w:p>
-      <w:pPr>
-        <w:autoSpaceDE w:val="0"/>
-        <w:autoSpaceDN w:val="0"/>
-        <w:adjustRightInd w:val="0"/>
-        <w:spacing w:after="0" w:line="240" w:lineRule="auto"/>
-        <w:rPr>
-          <w:rFonts w:ascii="Arial" w:hAnsi="Arial" w:cs="Arial"/>
-          <w:color w:val="323232"/>
-          <w:sz w:val="21"/>
-          <w:szCs w:val="21"/>
-        </w:rPr>
-      </w:pPr>
-    </w:p>
-    <w:p>
-      <w:pPr>
-        <w:pageBreakBefore/>
-        <w:autoSpaceDE w:val="0"/>
-        <w:autoSpaceDN w:val="0"/>
-        <w:adjustRightInd w:val="0"/>
-        <w:spacing w:after="0" w:line="240" w:lineRule="auto"/>
-        <w:rPr>
-          <w:rFonts w:ascii="Arial" w:hAnsi="Arial" w:cs="Arial"/>
-          <w:color w:val="323232"/>
-          <w:sz w:val="21"/>
-          <w:szCs w:val="21"/>
-        </w:rPr>
-      </w:pPr>
+        <w:t>El jugador</w:t>
+      </w:r>
+      <w:r>
+        <w:rPr>
+          <w:rFonts w:ascii="Arial" w:hAnsi="Arial" w:cs="Arial"/>
+          <w:color w:val="323232"/>
+          <w:sz w:val="21"/>
+          <w:szCs w:val="21"/>
+        </w:rPr>
+        <w:t xml:space="preserve"> p</w:t>
+      </w:r>
+      <w:r>
+        <w:rPr>
+          <w:rFonts w:ascii="Arial" w:hAnsi="Arial" w:cs="Arial"/>
+          <w:color w:val="323232"/>
+          <w:sz w:val="21"/>
+          <w:szCs w:val="21"/>
+        </w:rPr>
+        <w:t xml:space="preserve">erderá si </w:t>
+      </w:r>
+      <w:r>
+        <w:rPr>
+          <w:rFonts w:ascii="Arial" w:hAnsi="Arial" w:cs="Arial"/>
+          <w:color w:val="323232"/>
+          <w:sz w:val="21"/>
+          <w:szCs w:val="21"/>
+        </w:rPr>
+        <w:t>se acaba el total de 10 vidas que tiene inicialmente.</w:t>
+      </w:r>
     </w:p>
     <w:p>
       <w:pPr>
@@ -766,11 +864,73 @@
         <w:rPr>
           <w:rFonts w:ascii="Arial" w:hAnsi="Arial" w:cs="Arial"/>
           <w:color w:val="323232"/>
-          <w:sz w:val="21"/>
-          <w:szCs w:val="21"/>
-        </w:rPr>
-        <w:t xml:space="preserve">que se acabe el tiempo. Perderá si se acaba el tiempo o los enemigos le hacen mucho daño con los objetos. </w:t>
-      </w:r>
+          <w:sz w:val="20"/>
+          <w:szCs w:val="20"/>
+        </w:rPr>
+        <w:lastRenderedPageBreak/>
+        <w:t xml:space="preserve"> </w:t>
+      </w:r>
+      <w:r>
+        <w:rPr>
+          <w:rFonts w:ascii="Arial" w:hAnsi="Arial" w:cs="Arial"/>
+          <w:b/>
+          <w:bCs/>
+          <w:color w:val="323232"/>
+          <w:sz w:val="21"/>
+          <w:szCs w:val="21"/>
+        </w:rPr>
+        <w:t xml:space="preserve">¿Cómo progresa el jugador en el juego? </w:t>
+      </w:r>
+      <w:r>
+        <w:rPr>
+          <w:rFonts w:ascii="Arial" w:hAnsi="Arial" w:cs="Arial"/>
+          <w:color w:val="323232"/>
+          <w:sz w:val="21"/>
+          <w:szCs w:val="21"/>
+        </w:rPr>
+        <w:t xml:space="preserve">Por medio de la recogida de </w:t>
+      </w:r>
+      <w:r>
+        <w:rPr>
+          <w:rFonts w:ascii="Arial" w:hAnsi="Arial" w:cs="Arial"/>
+          <w:color w:val="323232"/>
+          <w:sz w:val="21"/>
+          <w:szCs w:val="21"/>
+        </w:rPr>
+        <w:t>cubos</w:t>
+      </w:r>
+      <w:r>
+        <w:rPr>
+          <w:rFonts w:ascii="Arial" w:hAnsi="Arial" w:cs="Arial"/>
+          <w:color w:val="323232"/>
+          <w:sz w:val="21"/>
+          <w:szCs w:val="21"/>
+        </w:rPr>
+        <w:t xml:space="preserve"> que le</w:t>
+      </w:r>
+      <w:r>
+        <w:rPr>
+          <w:rFonts w:ascii="Arial" w:hAnsi="Arial" w:cs="Arial"/>
+          <w:color w:val="323232"/>
+          <w:sz w:val="21"/>
+          <w:szCs w:val="21"/>
+        </w:rPr>
+        <w:t xml:space="preserve"> permiten ganar vidas cada vez que llega a un total de 10 puntos recogidos.</w:t>
+      </w:r>
+    </w:p>
+    <w:p>
+      <w:pPr>
+        <w:autoSpaceDE w:val="0"/>
+        <w:autoSpaceDN w:val="0"/>
+        <w:adjustRightInd w:val="0"/>
+        <w:spacing w:after="80" w:line="240" w:lineRule="auto"/>
+        <w:rPr>
+          <w:rFonts w:ascii="Arial" w:hAnsi="Arial" w:cs="Arial"/>
+          <w:color w:val="000000"/>
+          <w:sz w:val="21"/>
+          <w:szCs w:val="21"/>
+        </w:rPr>
+      </w:pPr>
     </w:p>
     <w:p>
       <w:pPr>
@@ -781,61 +941,25 @@
         <w:autoSpaceDE w:val="0"/>
         <w:autoSpaceDN w:val="0"/>
         <w:adjustRightInd w:val="0"/>
-        <w:spacing w:after="80" w:line="240" w:lineRule="auto"/>
-        <w:rPr>
-          <w:rFonts w:ascii="Arial" w:hAnsi="Arial" w:cs="Arial"/>
-          <w:color w:val="000000"/>
-          <w:sz w:val="21"/>
-          <w:szCs w:val="21"/>
-        </w:rPr>
-      </w:pPr>
-      <w:r>
+        <w:spacing w:after="0" w:line="240" w:lineRule="auto"/>
         <w:rPr>
           <w:rFonts w:ascii="Arial" w:hAnsi="Arial" w:cs="Arial"/>
           <w:color w:val="323232"/>
           <w:sz w:val="20"/>
           <w:szCs w:val="20"/>
         </w:rPr>
-        <w:t xml:space="preserve">• </w:t>
-      </w:r>
+      </w:pPr>
       <w:r>
         <w:rPr>
           <w:rFonts w:ascii="Arial" w:hAnsi="Arial" w:cs="Arial"/>
           <w:b/>
           <w:bCs/>
           <w:color w:val="323232"/>
-          <w:sz w:val="21"/>
-          <w:szCs w:val="21"/>
-        </w:rPr>
-        <w:t xml:space="preserve">¿Cómo progresa el jugador en el juego? </w:t>
-      </w:r>
-      <w:r>
-        <w:rPr>
-          <w:rFonts w:ascii="Arial" w:hAnsi="Arial" w:cs="Arial"/>
-          <w:color w:val="323232"/>
-          <w:sz w:val="21"/>
-          <w:szCs w:val="21"/>
-        </w:rPr>
-        <w:t xml:space="preserve">Por medio de la recogida de objetos que le permiten mejorar sus habilidades contra los enemigos. </w:t>
-      </w:r>
-    </w:p>
-    <w:p>
-      <w:pPr>
-        <w:numPr>
-          <w:ilvl w:val="0"/>
-          <w:numId w:val="5"/>
-        </w:numPr>
-        <w:autoSpaceDE w:val="0"/>
-        <w:autoSpaceDN w:val="0"/>
-        <w:adjustRightInd w:val="0"/>
-        <w:spacing w:after="0" w:line="240" w:lineRule="auto"/>
-        <w:rPr>
-          <w:rFonts w:ascii="Arial" w:hAnsi="Arial" w:cs="Arial"/>
-          <w:color w:val="323232"/>
           <w:sz w:val="20"/>
           <w:szCs w:val="20"/>
         </w:rPr>
-      </w:pPr>
+        <w:t>Recursos utilizados</w:t>
+      </w:r>
       <w:r>
         <w:rPr>
           <w:rFonts w:ascii="Arial" w:hAnsi="Arial" w:cs="Arial"/>
@@ -843,7 +967,7 @@
           <w:sz w:val="20"/>
           <w:szCs w:val="20"/>
         </w:rPr>
-        <w:t xml:space="preserve">• Recursos utilizados: </w:t>
+        <w:t xml:space="preserve">: </w:t>
       </w:r>
     </w:p>
     <w:p>
@@ -867,23 +991,197 @@
         <w:adjustRightInd w:val="0"/>
         <w:spacing w:after="0" w:line="240" w:lineRule="auto"/>
         <w:rPr>
-          <w:rFonts w:ascii="Arial" w:hAnsi="Arial" w:cs="Arial"/>
-          <w:color w:val="000000"/>
-          <w:sz w:val="18"/>
-          <w:szCs w:val="18"/>
-        </w:rPr>
-      </w:pPr>
-      <w:r>
-        <w:rPr>
-          <w:rFonts w:ascii="Calibri" w:hAnsi="Calibri" w:cs="Calibri"/>
-          <w:i/>
-          <w:iCs/>
-          <w:color w:val="44536A"/>
-          <w:sz w:val="18"/>
-          <w:szCs w:val="18"/>
-        </w:rPr>
-        <w:t xml:space="preserve">Benny Lenny Kenny Renny Jane </w:t>
-      </w:r>
+          <w:rFonts w:ascii="Times New Roman" w:hAnsi="Times New Roman" w:cs="Times New Roman"/>
+          <w:sz w:val="24"/>
+          <w:szCs w:val="24"/>
+        </w:rPr>
+      </w:pPr>
+      <w:r>
+        <w:rPr>
+          <w:rFonts w:ascii="Times New Roman" w:hAnsi="Times New Roman" w:cs="Times New Roman"/>
+          <w:sz w:val="24"/>
+          <w:szCs w:val="24"/>
+        </w:rPr>
+        <w:t>Recursos web utilizados:</w:t>
+      </w:r>
+    </w:p>
+    <w:p>
+      <w:pPr>
+        <w:autoSpaceDE w:val="0"/>
+        <w:autoSpaceDN w:val="0"/>
+        <w:adjustRightInd w:val="0"/>
+        <w:spacing w:after="0" w:line="240" w:lineRule="auto"/>
+        <w:rPr>
+          <w:rFonts w:ascii="Times New Roman" w:hAnsi="Times New Roman" w:cs="Times New Roman"/>
+          <w:sz w:val="24"/>
+          <w:szCs w:val="24"/>
+        </w:rPr>
+      </w:pPr>
+    </w:p>
+    <w:p>
+      <w:pPr>
+        <w:autoSpaceDE w:val="0"/>
+        <w:autoSpaceDN w:val="0"/>
+        <w:adjustRightInd w:val="0"/>
+        <w:spacing w:after="0" w:line="240" w:lineRule="auto"/>
+        <w:rPr>
+          <w:rFonts w:ascii="Times New Roman" w:hAnsi="Times New Roman" w:cs="Times New Roman"/>
+          <w:sz w:val="24"/>
+          <w:szCs w:val="24"/>
+        </w:rPr>
+      </w:pPr>
+      <w:r>
+        <w:rPr>
+          <w:rFonts w:ascii="Times New Roman" w:hAnsi="Times New Roman" w:cs="Times New Roman"/>
+          <w:sz w:val="24"/>
+          <w:szCs w:val="24"/>
+        </w:rPr>
+        <w:t xml:space="preserve">Assets: </w:t>
+      </w:r>
+      <w:hyperlink r:id="rId6" w:history="1">
+        <w:r>
+          <w:rPr>
+            <w:rStyle w:val="Hipervnculo"/>
+            <w:rFonts w:ascii="Times New Roman" w:hAnsi="Times New Roman" w:cs="Times New Roman"/>
+            <w:sz w:val="24"/>
+            <w:szCs w:val="24"/>
+          </w:rPr>
+          <w:t>https://www.gamio.site/tutoriales/primer-videojuego-2d</w:t>
+        </w:r>
+      </w:hyperlink>
+      <w:r>
+        <w:rPr>
+          <w:rFonts w:ascii="Times New Roman" w:hAnsi="Times New Roman" w:cs="Times New Roman"/>
+          <w:sz w:val="24"/>
+          <w:szCs w:val="24"/>
+        </w:rPr>
+        <w:t>;</w:t>
+      </w:r>
+    </w:p>
+    <w:p>
+      <w:pPr>
+        <w:autoSpaceDE w:val="0"/>
+        <w:autoSpaceDN w:val="0"/>
+        <w:adjustRightInd w:val="0"/>
+        <w:spacing w:after="0" w:line="240" w:lineRule="auto"/>
+        <w:rPr>
+          <w:rFonts w:ascii="Times New Roman" w:hAnsi="Times New Roman" w:cs="Times New Roman"/>
+          <w:sz w:val="24"/>
+          <w:szCs w:val="24"/>
+        </w:rPr>
+      </w:pPr>
+    </w:p>
+    <w:p>
+      <w:pPr>
+        <w:autoSpaceDE w:val="0"/>
+        <w:autoSpaceDN w:val="0"/>
+        <w:adjustRightInd w:val="0"/>
+        <w:spacing w:after="0" w:line="240" w:lineRule="auto"/>
+        <w:rPr>
+          <w:rFonts w:ascii="Times New Roman" w:hAnsi="Times New Roman" w:cs="Times New Roman"/>
+          <w:sz w:val="24"/>
+          <w:szCs w:val="24"/>
+        </w:rPr>
+      </w:pPr>
+      <w:r>
+        <w:rPr>
+          <w:rFonts w:ascii="Times New Roman" w:hAnsi="Times New Roman" w:cs="Times New Roman"/>
+          <w:sz w:val="24"/>
+          <w:szCs w:val="24"/>
+        </w:rPr>
+        <w:t xml:space="preserve">Sonidos: </w:t>
+      </w:r>
+      <w:hyperlink r:id="rId7" w:history="1">
+        <w:r>
+          <w:rPr>
+            <w:rStyle w:val="Hipervnculo"/>
+            <w:rFonts w:ascii="Times New Roman" w:hAnsi="Times New Roman" w:cs="Times New Roman"/>
+            <w:sz w:val="24"/>
+            <w:szCs w:val="24"/>
+          </w:rPr>
+          <w:t>https://mega.nz/file/dT4A1KgQ#9KDEIlepRcld9hv5nFic6TFugNjmMUJFGcllIBcro0E</w:t>
+        </w:r>
+      </w:hyperlink>
+    </w:p>
+    <w:p>
+      <w:pPr>
+        <w:autoSpaceDE w:val="0"/>
+        <w:autoSpaceDN w:val="0"/>
+        <w:adjustRightInd w:val="0"/>
+        <w:spacing w:after="0" w:line="240" w:lineRule="auto"/>
+        <w:rPr>
+          <w:rFonts w:ascii="Times New Roman" w:hAnsi="Times New Roman" w:cs="Times New Roman"/>
+          <w:sz w:val="24"/>
+          <w:szCs w:val="24"/>
+          <w:u w:val="single"/>
+        </w:rPr>
+      </w:pPr>
+    </w:p>
+    <w:p>
+      <w:pPr>
+        <w:autoSpaceDE w:val="0"/>
+        <w:autoSpaceDN w:val="0"/>
+        <w:adjustRightInd w:val="0"/>
+        <w:spacing w:after="0" w:line="240" w:lineRule="auto"/>
+        <w:rPr>
+          <w:rFonts w:ascii="Times New Roman" w:hAnsi="Times New Roman" w:cs="Times New Roman"/>
+          <w:sz w:val="24"/>
+          <w:szCs w:val="24"/>
+        </w:rPr>
+      </w:pPr>
+      <w:r>
+        <w:rPr>
+          <w:rFonts w:ascii="Times New Roman" w:hAnsi="Times New Roman" w:cs="Times New Roman"/>
+          <w:sz w:val="24"/>
+          <w:szCs w:val="24"/>
+        </w:rPr>
+        <w:t xml:space="preserve">Este videojuego está hecho a partir del videojuego en Unity 2D que se puede ver en el link: </w:t>
+      </w:r>
+      <w:hyperlink r:id="rId8" w:history="1">
+        <w:r>
+          <w:rPr>
+            <w:rStyle w:val="Hipervnculo"/>
+            <w:rFonts w:ascii="Times New Roman" w:hAnsi="Times New Roman" w:cs="Times New Roman"/>
+            <w:sz w:val="24"/>
+            <w:szCs w:val="24"/>
+          </w:rPr>
+          <w:t>https://www.youtube.com/watch?v=4XvfpCz_vh8&amp;t=1563s</w:t>
+        </w:r>
+      </w:hyperlink>
+      <w:r>
+        <w:rPr>
+          <w:rFonts w:ascii="Times New Roman" w:hAnsi="Times New Roman" w:cs="Times New Roman"/>
+          <w:sz w:val="24"/>
+          <w:szCs w:val="24"/>
+        </w:rPr>
+        <w:t>, que tenía un jugador que corría y saltaba, encontrándose solo los obstáculos de tipo piedra. Si no conseguía saltar por encima de las piedras y tropezaba con ellas, el juego paraba.</w:t>
+      </w:r>
+    </w:p>
+    <w:p>
+      <w:pPr>
+        <w:autoSpaceDE w:val="0"/>
+        <w:autoSpaceDN w:val="0"/>
+        <w:adjustRightInd w:val="0"/>
+        <w:spacing w:after="0" w:line="240" w:lineRule="auto"/>
+        <w:rPr>
+          <w:rFonts w:ascii="Times New Roman" w:hAnsi="Times New Roman" w:cs="Times New Roman"/>
+          <w:sz w:val="24"/>
+          <w:szCs w:val="24"/>
+        </w:rPr>
+      </w:pPr>
+    </w:p>
+    <w:p>
+      <w:pPr>
+        <w:autoSpaceDE w:val="0"/>
+        <w:autoSpaceDN w:val="0"/>
+        <w:adjustRightInd w:val="0"/>
+        <w:spacing w:after="0" w:line="240" w:lineRule="auto"/>
+        <w:rPr>
+          <w:rFonts w:ascii="Times New Roman" w:hAnsi="Times New Roman" w:cs="Times New Roman"/>
+          <w:sz w:val="24"/>
+          <w:szCs w:val="24"/>
+        </w:rPr>
+      </w:pPr>
     </w:p>
     <w:p>
       <w:pPr>
@@ -2478,6 +2776,29 @@
       <w:contextualSpacing/>
     </w:pPr>
   </w:style>
+  <w:style w:type="character" w:styleId="Hipervnculo">
+    <w:name w:val="Hyperlink"/>
+    <w:basedOn w:val="Fuentedeprrafopredeter"/>
+    <w:uiPriority w:val="99"/>
+    <w:unhideWhenUsed/>
+    <w:rsid w:val="00174D51"/>
+    <w:rPr>
+      <w:color w:val="0563C1" w:themeColor="hyperlink"/>
+      <w:u w:val="single"/>
+    </w:rPr>
+  </w:style>
+  <w:style w:type="character" w:styleId="Mencinsinresolver">
+    <w:name w:val="Unresolved Mention"/>
+    <w:basedOn w:val="Fuentedeprrafopredeter"/>
+    <w:uiPriority w:val="99"/>
+    <w:semiHidden/>
+    <w:unhideWhenUsed/>
+    <w:rsid w:val="00174D51"/>
+    <w:rPr>
+      <w:color w:val="605E5C"/>
+      <w:shd w:val="clear" w:color="auto" w:fill="E1DFDD"/>
+    </w:rPr>
+  </w:style>
 </w:styles>
 </file>
 

</xml_diff>

<commit_message>
Explico las mejoras que he aportado al juego y los entornos del juego
</commit_message>
<xml_diff>
--- a/PlantillaDocumentacion.docx
+++ b/PlantillaDocumentacion.docx
@@ -36,7 +36,39 @@
           <w:rFonts w:ascii="Times New Roman" w:hAnsi="Times New Roman" w:cs="Times New Roman"/>
           <w:color w:val="323232"/>
         </w:rPr>
-        <w:t xml:space="preserve">: VideoJuego Unity 2D ReySerpientes </w:t>
+        <w:t xml:space="preserve">: </w:t>
+      </w:r>
+      <w:proofErr w:type="spellStart"/>
+      <w:r>
+        <w:rPr>
+          <w:rFonts w:ascii="Times New Roman" w:hAnsi="Times New Roman" w:cs="Times New Roman"/>
+          <w:color w:val="323232"/>
+        </w:rPr>
+        <w:t>VideoJuego</w:t>
+      </w:r>
+      <w:proofErr w:type="spellEnd"/>
+      <w:r>
+        <w:rPr>
+          <w:rFonts w:ascii="Times New Roman" w:hAnsi="Times New Roman" w:cs="Times New Roman"/>
+          <w:color w:val="323232"/>
+        </w:rPr>
+        <w:t xml:space="preserve"> Unity 2D </w:t>
+      </w:r>
+      <w:proofErr w:type="spellStart"/>
+      <w:r>
+        <w:rPr>
+          <w:rFonts w:ascii="Times New Roman" w:hAnsi="Times New Roman" w:cs="Times New Roman"/>
+          <w:color w:val="323232"/>
+        </w:rPr>
+        <w:t>ReySerpientes</w:t>
+      </w:r>
+      <w:proofErr w:type="spellEnd"/>
+      <w:r>
+        <w:rPr>
+          <w:rFonts w:ascii="Times New Roman" w:hAnsi="Times New Roman" w:cs="Times New Roman"/>
+          <w:color w:val="323232"/>
+        </w:rPr>
+        <w:t xml:space="preserve"> </w:t>
       </w:r>
     </w:p>
     <w:p>
@@ -108,7 +140,23 @@
           <w:rFonts w:ascii="Times New Roman" w:hAnsi="Times New Roman" w:cs="Times New Roman"/>
           <w:color w:val="323232"/>
         </w:rPr>
-        <w:t xml:space="preserve">: Todos los públicos – E (Everyone) </w:t>
+        <w:t>: Todos los públicos – E (</w:t>
+      </w:r>
+      <w:proofErr w:type="spellStart"/>
+      <w:r>
+        <w:rPr>
+          <w:rFonts w:ascii="Times New Roman" w:hAnsi="Times New Roman" w:cs="Times New Roman"/>
+          <w:color w:val="323232"/>
+        </w:rPr>
+        <w:t>Everyone</w:t>
+      </w:r>
+      <w:proofErr w:type="spellEnd"/>
+      <w:r>
+        <w:rPr>
+          <w:rFonts w:ascii="Times New Roman" w:hAnsi="Times New Roman" w:cs="Times New Roman"/>
+          <w:color w:val="323232"/>
+        </w:rPr>
+        <w:t xml:space="preserve">) </w:t>
       </w:r>
     </w:p>
     <w:p>
@@ -385,6 +433,7 @@
         <w:autoSpaceDN w:val="0"/>
         <w:adjustRightInd w:val="0"/>
         <w:spacing w:after="80" w:line="240" w:lineRule="auto"/>
+        <w:jc w:val="both"/>
         <w:rPr>
           <w:rFonts w:ascii="Arial" w:hAnsi="Arial" w:cs="Arial"/>
           <w:color w:val="000000"/>
@@ -409,6 +458,7 @@
         <w:autoSpaceDN w:val="0"/>
         <w:adjustRightInd w:val="0"/>
         <w:spacing w:after="80" w:line="240" w:lineRule="auto"/>
+        <w:jc w:val="both"/>
         <w:rPr>
           <w:rFonts w:ascii="Arial" w:hAnsi="Arial" w:cs="Arial"/>
           <w:color w:val="000000"/>
@@ -427,6 +477,7 @@
         <w:autoSpaceDN w:val="0"/>
         <w:adjustRightInd w:val="0"/>
         <w:spacing w:after="80" w:line="240" w:lineRule="auto"/>
+        <w:jc w:val="both"/>
         <w:rPr>
           <w:rFonts w:ascii="Arial" w:hAnsi="Arial" w:cs="Arial"/>
           <w:color w:val="000000"/>
@@ -497,6 +548,7 @@
         <w:autoSpaceDN w:val="0"/>
         <w:adjustRightInd w:val="0"/>
         <w:spacing w:after="80" w:line="240" w:lineRule="auto"/>
+        <w:jc w:val="both"/>
         <w:rPr>
           <w:rFonts w:ascii="Arial" w:hAnsi="Arial" w:cs="Arial"/>
           <w:color w:val="000000"/>
@@ -515,6 +567,7 @@
         <w:autoSpaceDN w:val="0"/>
         <w:adjustRightInd w:val="0"/>
         <w:spacing w:after="80" w:line="240" w:lineRule="auto"/>
+        <w:jc w:val="both"/>
         <w:rPr>
           <w:rFonts w:ascii="Arial" w:hAnsi="Arial" w:cs="Arial"/>
           <w:color w:val="000000"/>
@@ -585,6 +638,7 @@
         <w:autoSpaceDN w:val="0"/>
         <w:adjustRightInd w:val="0"/>
         <w:spacing w:after="80" w:line="240" w:lineRule="auto"/>
+        <w:jc w:val="both"/>
         <w:rPr>
           <w:rFonts w:ascii="Arial" w:hAnsi="Arial" w:cs="Arial"/>
           <w:color w:val="000000"/>
@@ -603,6 +657,7 @@
         <w:autoSpaceDN w:val="0"/>
         <w:adjustRightInd w:val="0"/>
         <w:spacing w:after="80" w:line="240" w:lineRule="auto"/>
+        <w:jc w:val="both"/>
         <w:rPr>
           <w:rFonts w:ascii="Arial" w:hAnsi="Arial" w:cs="Arial"/>
           <w:color w:val="000000"/>
@@ -646,6 +701,7 @@
         <w:autoSpaceDN w:val="0"/>
         <w:adjustRightInd w:val="0"/>
         <w:spacing w:after="80" w:line="240" w:lineRule="auto"/>
+        <w:jc w:val="both"/>
         <w:rPr>
           <w:rFonts w:ascii="Arial" w:hAnsi="Arial" w:cs="Arial"/>
           <w:color w:val="000000"/>
@@ -664,6 +720,7 @@
         <w:autoSpaceDN w:val="0"/>
         <w:adjustRightInd w:val="0"/>
         <w:spacing w:after="80" w:line="240" w:lineRule="auto"/>
+        <w:jc w:val="both"/>
         <w:rPr>
           <w:rFonts w:ascii="Arial" w:hAnsi="Arial" w:cs="Arial"/>
           <w:color w:val="000000"/>
@@ -761,6 +818,7 @@
         <w:autoSpaceDN w:val="0"/>
         <w:adjustRightInd w:val="0"/>
         <w:spacing w:after="80" w:line="240" w:lineRule="auto"/>
+        <w:jc w:val="both"/>
         <w:rPr>
           <w:rFonts w:ascii="Arial" w:hAnsi="Arial" w:cs="Arial"/>
           <w:color w:val="000000"/>
@@ -779,6 +837,7 @@
         <w:autoSpaceDN w:val="0"/>
         <w:adjustRightInd w:val="0"/>
         <w:spacing w:after="0" w:line="240" w:lineRule="auto"/>
+        <w:jc w:val="both"/>
         <w:rPr>
           <w:rFonts w:ascii="Arial" w:hAnsi="Arial" w:cs="Arial"/>
           <w:color w:val="323232"/>
@@ -853,6 +912,7 @@
         <w:autoSpaceDN w:val="0"/>
         <w:adjustRightInd w:val="0"/>
         <w:spacing w:after="80" w:line="240" w:lineRule="auto"/>
+        <w:jc w:val="both"/>
         <w:rPr>
           <w:rFonts w:ascii="Arial" w:hAnsi="Arial" w:cs="Arial"/>
           <w:color w:val="000000"/>
@@ -924,6 +984,7 @@
         <w:autoSpaceDN w:val="0"/>
         <w:adjustRightInd w:val="0"/>
         <w:spacing w:after="80" w:line="240" w:lineRule="auto"/>
+        <w:jc w:val="both"/>
         <w:rPr>
           <w:rFonts w:ascii="Arial" w:hAnsi="Arial" w:cs="Arial"/>
           <w:color w:val="000000"/>
@@ -942,6 +1003,7 @@
         <w:autoSpaceDN w:val="0"/>
         <w:adjustRightInd w:val="0"/>
         <w:spacing w:after="0" w:line="240" w:lineRule="auto"/>
+        <w:jc w:val="both"/>
         <w:rPr>
           <w:rFonts w:ascii="Arial" w:hAnsi="Arial" w:cs="Arial"/>
           <w:color w:val="323232"/>
@@ -976,6 +1038,7 @@
         <w:autoSpaceDN w:val="0"/>
         <w:adjustRightInd w:val="0"/>
         <w:spacing w:after="0" w:line="240" w:lineRule="auto"/>
+        <w:jc w:val="both"/>
         <w:rPr>
           <w:rFonts w:ascii="Arial" w:hAnsi="Arial" w:cs="Arial"/>
           <w:color w:val="323232"/>
@@ -990,6 +1053,7 @@
         <w:autoSpaceDN w:val="0"/>
         <w:adjustRightInd w:val="0"/>
         <w:spacing w:after="0" w:line="240" w:lineRule="auto"/>
+        <w:jc w:val="both"/>
         <w:rPr>
           <w:rFonts w:ascii="Times New Roman" w:hAnsi="Times New Roman" w:cs="Times New Roman"/>
           <w:sz w:val="24"/>
@@ -1011,6 +1075,7 @@
         <w:autoSpaceDN w:val="0"/>
         <w:adjustRightInd w:val="0"/>
         <w:spacing w:after="0" w:line="240" w:lineRule="auto"/>
+        <w:jc w:val="both"/>
         <w:rPr>
           <w:rFonts w:ascii="Times New Roman" w:hAnsi="Times New Roman" w:cs="Times New Roman"/>
           <w:sz w:val="24"/>
@@ -1024,19 +1089,30 @@
         <w:autoSpaceDN w:val="0"/>
         <w:adjustRightInd w:val="0"/>
         <w:spacing w:after="0" w:line="240" w:lineRule="auto"/>
+        <w:jc w:val="both"/>
         <w:rPr>
           <w:rFonts w:ascii="Times New Roman" w:hAnsi="Times New Roman" w:cs="Times New Roman"/>
           <w:sz w:val="24"/>
           <w:szCs w:val="24"/>
         </w:rPr>
       </w:pPr>
+      <w:proofErr w:type="spellStart"/>
       <w:r>
         <w:rPr>
           <w:rFonts w:ascii="Times New Roman" w:hAnsi="Times New Roman" w:cs="Times New Roman"/>
           <w:sz w:val="24"/>
           <w:szCs w:val="24"/>
         </w:rPr>
-        <w:t xml:space="preserve">Assets: </w:t>
+        <w:t>Assets</w:t>
+      </w:r>
+      <w:proofErr w:type="spellEnd"/>
+      <w:r>
+        <w:rPr>
+          <w:rFonts w:ascii="Times New Roman" w:hAnsi="Times New Roman" w:cs="Times New Roman"/>
+          <w:sz w:val="24"/>
+          <w:szCs w:val="24"/>
+        </w:rPr>
+        <w:t xml:space="preserve">: </w:t>
       </w:r>
       <w:hyperlink r:id="rId6" w:history="1">
         <w:r>
@@ -1064,6 +1140,7 @@
         <w:autoSpaceDN w:val="0"/>
         <w:adjustRightInd w:val="0"/>
         <w:spacing w:after="0" w:line="240" w:lineRule="auto"/>
+        <w:jc w:val="both"/>
         <w:rPr>
           <w:rFonts w:ascii="Times New Roman" w:hAnsi="Times New Roman" w:cs="Times New Roman"/>
           <w:sz w:val="24"/>
@@ -1077,6 +1154,7 @@
         <w:autoSpaceDN w:val="0"/>
         <w:adjustRightInd w:val="0"/>
         <w:spacing w:after="0" w:line="240" w:lineRule="auto"/>
+        <w:jc w:val="both"/>
         <w:rPr>
           <w:rFonts w:ascii="Times New Roman" w:hAnsi="Times New Roman" w:cs="Times New Roman"/>
           <w:sz w:val="24"/>
@@ -1091,7 +1169,7 @@
         </w:rPr>
         <w:t xml:space="preserve">Sonidos: </w:t>
       </w:r>
-      <w:hyperlink r:id="rId7" w:history="1">
+      <w:hyperlink r:id="rId7" w:anchor="9KDEIlepRcld9hv5nFic6TFugNjmMUJFGcllIBcro0E" w:history="1">
         <w:r>
           <w:rPr>
             <w:rStyle w:val="Hipervnculo"/>
@@ -1109,6 +1187,7 @@
         <w:autoSpaceDN w:val="0"/>
         <w:adjustRightInd w:val="0"/>
         <w:spacing w:after="0" w:line="240" w:lineRule="auto"/>
+        <w:jc w:val="both"/>
         <w:rPr>
           <w:rFonts w:ascii="Times New Roman" w:hAnsi="Times New Roman" w:cs="Times New Roman"/>
           <w:sz w:val="24"/>
@@ -1123,10 +1202,12 @@
         <w:autoSpaceDN w:val="0"/>
         <w:adjustRightInd w:val="0"/>
         <w:spacing w:after="0" w:line="240" w:lineRule="auto"/>
+        <w:jc w:val="both"/>
         <w:rPr>
           <w:rFonts w:ascii="Times New Roman" w:hAnsi="Times New Roman" w:cs="Times New Roman"/>
           <w:sz w:val="24"/>
           <w:szCs w:val="24"/>
+          <w:u w:val="single"/>
         </w:rPr>
       </w:pPr>
       <w:r>
@@ -1154,21 +1235,16 @@
           <w:sz w:val="24"/>
           <w:szCs w:val="24"/>
         </w:rPr>
-        <w:t>, que tenía un jugador que corría y saltaba, encontrándose solo los obstáculos de tipo piedra. Si no conseguía saltar por encima de las piedras y tropezaba con ellas, el juego paraba.</w:t>
-      </w:r>
-    </w:p>
-    <w:p>
-      <w:pPr>
-        <w:autoSpaceDE w:val="0"/>
-        <w:autoSpaceDN w:val="0"/>
-        <w:adjustRightInd w:val="0"/>
-        <w:spacing w:after="0" w:line="240" w:lineRule="auto"/>
+        <w:t>, que tenía un jugador que corría y saltaba, encontrándose solo los obstáculos de tipo piedra. Si no conseguía saltar por encima de las piedras y tropezaba con ellas, el juego paraba</w:t>
+      </w:r>
+      <w:r>
         <w:rPr>
           <w:rFonts w:ascii="Times New Roman" w:hAnsi="Times New Roman" w:cs="Times New Roman"/>
           <w:sz w:val="24"/>
           <w:szCs w:val="24"/>
         </w:rPr>
-      </w:pPr>
+        <w:t xml:space="preserve"> y había que reiniciarlo si se quería volver a jugar.</w:t>
+      </w:r>
     </w:p>
     <w:p>
       <w:pPr>
@@ -1176,10 +1252,12 @@
         <w:autoSpaceDN w:val="0"/>
         <w:adjustRightInd w:val="0"/>
         <w:spacing w:after="0" w:line="240" w:lineRule="auto"/>
+        <w:jc w:val="both"/>
         <w:rPr>
           <w:rFonts w:ascii="Times New Roman" w:hAnsi="Times New Roman" w:cs="Times New Roman"/>
           <w:sz w:val="24"/>
           <w:szCs w:val="24"/>
+          <w:u w:val="single"/>
         </w:rPr>
       </w:pPr>
     </w:p>
@@ -1189,21 +1267,21 @@
         <w:autoSpaceDN w:val="0"/>
         <w:adjustRightInd w:val="0"/>
         <w:spacing w:after="0" w:line="240" w:lineRule="auto"/>
-        <w:rPr>
-          <w:rFonts w:ascii="Arial" w:hAnsi="Arial" w:cs="Arial"/>
-          <w:color w:val="000000"/>
-          <w:sz w:val="21"/>
-          <w:szCs w:val="21"/>
-        </w:rPr>
-      </w:pPr>
-      <w:r>
-        <w:rPr>
-          <w:rFonts w:ascii="Arial" w:hAnsi="Arial" w:cs="Arial"/>
-          <w:color w:val="323232"/>
-          <w:sz w:val="21"/>
-          <w:szCs w:val="21"/>
-        </w:rPr>
-        <w:t xml:space="preserve">En esta sección se listarán los recursos utilizados en el proyecto (imágenes, vídeos, sonidos, etc.) y se explicará cuales son de realización propia y cuales son descargados de algún sitio web (en cuyo caso hay que mencionar dichos sitios web). </w:t>
+        <w:jc w:val="both"/>
+        <w:rPr>
+          <w:rFonts w:ascii="Times New Roman" w:hAnsi="Times New Roman" w:cs="Times New Roman"/>
+          <w:sz w:val="24"/>
+          <w:szCs w:val="24"/>
+          <w:u w:val="single"/>
+        </w:rPr>
+      </w:pPr>
+      <w:r>
+        <w:rPr>
+          <w:rFonts w:ascii="Times New Roman" w:hAnsi="Times New Roman" w:cs="Times New Roman"/>
+          <w:sz w:val="24"/>
+          <w:szCs w:val="24"/>
+        </w:rPr>
+        <w:t>Las mejoras que he añadido son: he añadido enemigos (serpientes) que pueden morder y hacerle perder vidas al jugador. He añadido un menú de vidas y otro de puntos que no existía en el proyecto original. Otro punto añadido se refiere al hecho de que, si el jugador consigue juntar 10 puntos, puede ganar una vida. Los puntos puede ganarlos recogiendo cubos o golpeando a las serpientes, que son otros dos puntos que no existían en el proyecto original. El jugador puede golpear para defenderse de las serpientes y ganar puntos de esta manera también. Éste es otro aspecto añadido por mí.</w:t>
       </w:r>
     </w:p>
     <w:p>
@@ -1212,21 +1290,99 @@
         <w:autoSpaceDN w:val="0"/>
         <w:adjustRightInd w:val="0"/>
         <w:spacing w:after="0" w:line="240" w:lineRule="auto"/>
-        <w:rPr>
-          <w:rFonts w:ascii="Arial" w:hAnsi="Arial" w:cs="Arial"/>
-          <w:color w:val="000000"/>
-          <w:sz w:val="21"/>
-          <w:szCs w:val="21"/>
-        </w:rPr>
-      </w:pPr>
-      <w:r>
-        <w:rPr>
-          <w:rFonts w:ascii="Arial" w:hAnsi="Arial" w:cs="Arial"/>
-          <w:color w:val="323232"/>
-          <w:sz w:val="21"/>
-          <w:szCs w:val="21"/>
-        </w:rPr>
-        <w:t xml:space="preserve">También se explicará en este apartado si el juego está realizado desde cero o a partir de otro proyecto. En caso de estar creado a partir de otro proyecto se mencionarán qué partes estaban presentes en el proyecto original y cuáles fueron las mejoras o añadidos que se le hicieron a dicho proyecto. </w:t>
+        <w:jc w:val="both"/>
+        <w:rPr>
+          <w:rFonts w:ascii="Times New Roman" w:hAnsi="Times New Roman" w:cs="Times New Roman"/>
+          <w:sz w:val="24"/>
+          <w:szCs w:val="24"/>
+        </w:rPr>
+      </w:pPr>
+    </w:p>
+    <w:p>
+      <w:pPr>
+        <w:autoSpaceDE w:val="0"/>
+        <w:autoSpaceDN w:val="0"/>
+        <w:adjustRightInd w:val="0"/>
+        <w:spacing w:after="0" w:line="240" w:lineRule="auto"/>
+        <w:jc w:val="both"/>
+        <w:rPr>
+          <w:rFonts w:ascii="Arial" w:hAnsi="Arial" w:cs="Arial"/>
+          <w:color w:val="000000"/>
+          <w:sz w:val="21"/>
+          <w:szCs w:val="21"/>
+        </w:rPr>
+      </w:pPr>
+      <w:r>
+        <w:rPr>
+          <w:rFonts w:ascii="Arial" w:hAnsi="Arial" w:cs="Arial"/>
+          <w:color w:val="323232"/>
+          <w:sz w:val="21"/>
+          <w:szCs w:val="21"/>
+        </w:rPr>
+        <w:t xml:space="preserve">En esta sección se listarán los recursos utilizados en el proyecto (imágenes, vídeos, sonidos, etc.) y se explicará </w:t>
+      </w:r>
+      <w:proofErr w:type="spellStart"/>
+      <w:r>
+        <w:rPr>
+          <w:rFonts w:ascii="Arial" w:hAnsi="Arial" w:cs="Arial"/>
+          <w:color w:val="323232"/>
+          <w:sz w:val="21"/>
+          <w:szCs w:val="21"/>
+        </w:rPr>
+        <w:t>cuales</w:t>
+      </w:r>
+      <w:proofErr w:type="spellEnd"/>
+      <w:r>
+        <w:rPr>
+          <w:rFonts w:ascii="Arial" w:hAnsi="Arial" w:cs="Arial"/>
+          <w:color w:val="323232"/>
+          <w:sz w:val="21"/>
+          <w:szCs w:val="21"/>
+        </w:rPr>
+        <w:t xml:space="preserve"> son de realización propia y cuales son descargados de algún sitio web (en cuyo caso hay que mencionar dichos sitios web). </w:t>
+      </w:r>
+    </w:p>
+    <w:p>
+      <w:pPr>
+        <w:autoSpaceDE w:val="0"/>
+        <w:autoSpaceDN w:val="0"/>
+        <w:adjustRightInd w:val="0"/>
+        <w:spacing w:after="0" w:line="240" w:lineRule="auto"/>
+        <w:jc w:val="both"/>
+        <w:rPr>
+          <w:rFonts w:ascii="Arial" w:hAnsi="Arial" w:cs="Arial"/>
+          <w:color w:val="000000"/>
+          <w:sz w:val="21"/>
+          <w:szCs w:val="21"/>
+        </w:rPr>
+      </w:pPr>
+      <w:r>
+        <w:rPr>
+          <w:rFonts w:ascii="Arial" w:hAnsi="Arial" w:cs="Arial"/>
+          <w:color w:val="323232"/>
+          <w:sz w:val="21"/>
+          <w:szCs w:val="21"/>
+        </w:rPr>
+        <w:t xml:space="preserve">También se explicará en este apartado si el juego está realizado desde cero o a partir de otro proyecto. En caso de estar creado a partir de otro proyecto se mencionarán qué partes estaban presentes en el proyecto original y cuáles fueron las mejoras o </w:t>
+      </w:r>
+      <w:r>
+        <w:rPr>
+          <w:rFonts w:ascii="Arial" w:hAnsi="Arial" w:cs="Arial"/>
+          <w:color w:val="323232"/>
+          <w:sz w:val="21"/>
+          <w:szCs w:val="21"/>
+          <w:u w:val="single"/>
+        </w:rPr>
+        <w:t>añadidos</w:t>
+      </w:r>
+      <w:r>
+        <w:rPr>
+          <w:rFonts w:ascii="Arial" w:hAnsi="Arial" w:cs="Arial"/>
+          <w:color w:val="323232"/>
+          <w:sz w:val="21"/>
+          <w:szCs w:val="21"/>
+        </w:rPr>
+        <w:t xml:space="preserve"> que se le hicieron a dicho proyecto. </w:t>
       </w:r>
     </w:p>
     <w:p>
@@ -1239,6 +1395,7 @@
         <w:autoSpaceDN w:val="0"/>
         <w:adjustRightInd w:val="0"/>
         <w:spacing w:after="292" w:line="240" w:lineRule="auto"/>
+        <w:jc w:val="both"/>
         <w:rPr>
           <w:rFonts w:ascii="Arial" w:hAnsi="Arial" w:cs="Arial"/>
           <w:color w:val="323232"/>
@@ -1266,6 +1423,7 @@
         <w:autoSpaceDN w:val="0"/>
         <w:adjustRightInd w:val="0"/>
         <w:spacing w:after="292" w:line="240" w:lineRule="auto"/>
+        <w:jc w:val="both"/>
         <w:rPr>
           <w:rFonts w:ascii="Arial" w:hAnsi="Arial" w:cs="Arial"/>
           <w:color w:val="000000"/>
@@ -1313,6 +1471,7 @@
         <w:autoSpaceDN w:val="0"/>
         <w:adjustRightInd w:val="0"/>
         <w:spacing w:after="292" w:line="240" w:lineRule="auto"/>
+        <w:jc w:val="both"/>
         <w:rPr>
           <w:rFonts w:ascii="Arial" w:hAnsi="Arial" w:cs="Arial"/>
           <w:color w:val="000000"/>
@@ -1347,7 +1506,27 @@
           <w:sz w:val="21"/>
           <w:szCs w:val="21"/>
         </w:rPr>
-        <w:t xml:space="preserve">: Si se pulsa la tecla de Bloq. Mayus. (Shift) mientras se mueve horizontalmente </w:t>
+        <w:t xml:space="preserve">: Si se pulsa la tecla de </w:t>
+      </w:r>
+      <w:proofErr w:type="spellStart"/>
+      <w:r>
+        <w:rPr>
+          <w:rFonts w:ascii="Arial" w:hAnsi="Arial" w:cs="Arial"/>
+          <w:color w:val="323232"/>
+          <w:sz w:val="21"/>
+          <w:szCs w:val="21"/>
+        </w:rPr>
+        <w:t>Bloq</w:t>
+      </w:r>
+      <w:proofErr w:type="spellEnd"/>
+      <w:r>
+        <w:rPr>
+          <w:rFonts w:ascii="Arial" w:hAnsi="Arial" w:cs="Arial"/>
+          <w:color w:val="323232"/>
+          <w:sz w:val="21"/>
+          <w:szCs w:val="21"/>
+        </w:rPr>
+        <w:t xml:space="preserve">. Mayus. (Shift) mientras se mueve horizontalmente </w:t>
       </w:r>
     </w:p>
     <w:p>
@@ -1360,6 +1539,7 @@
         <w:autoSpaceDN w:val="0"/>
         <w:adjustRightInd w:val="0"/>
         <w:spacing w:after="292" w:line="240" w:lineRule="auto"/>
+        <w:jc w:val="both"/>
         <w:rPr>
           <w:rFonts w:ascii="Arial" w:hAnsi="Arial" w:cs="Arial"/>
           <w:color w:val="000000"/>
@@ -1407,6 +1587,7 @@
         <w:autoSpaceDN w:val="0"/>
         <w:adjustRightInd w:val="0"/>
         <w:spacing w:after="292" w:line="240" w:lineRule="auto"/>
+        <w:jc w:val="both"/>
         <w:rPr>
           <w:rFonts w:ascii="Arial" w:hAnsi="Arial" w:cs="Arial"/>
           <w:color w:val="000000"/>
@@ -1454,6 +1635,7 @@
         <w:autoSpaceDN w:val="0"/>
         <w:adjustRightInd w:val="0"/>
         <w:spacing w:after="292" w:line="240" w:lineRule="auto"/>
+        <w:jc w:val="both"/>
         <w:rPr>
           <w:rFonts w:ascii="Arial" w:hAnsi="Arial" w:cs="Arial"/>
           <w:color w:val="000000"/>
@@ -1501,6 +1683,7 @@
         <w:autoSpaceDN w:val="0"/>
         <w:adjustRightInd w:val="0"/>
         <w:spacing w:after="292" w:line="240" w:lineRule="auto"/>
+        <w:jc w:val="both"/>
         <w:rPr>
           <w:rFonts w:ascii="Arial" w:hAnsi="Arial" w:cs="Arial"/>
           <w:color w:val="000000"/>
@@ -1535,7 +1718,27 @@
           <w:sz w:val="21"/>
           <w:szCs w:val="21"/>
         </w:rPr>
-        <w:t xml:space="preserve">Moviendo al personaje y disparando y esquivando objetos. Podrá hacerlo con el teclado o con un gamepad. </w:t>
+        <w:t xml:space="preserve">Moviendo al personaje y disparando y esquivando objetos. Podrá hacerlo con el teclado o con un </w:t>
+      </w:r>
+      <w:proofErr w:type="spellStart"/>
+      <w:r>
+        <w:rPr>
+          <w:rFonts w:ascii="Arial" w:hAnsi="Arial" w:cs="Arial"/>
+          <w:color w:val="323232"/>
+          <w:sz w:val="21"/>
+          <w:szCs w:val="21"/>
+        </w:rPr>
+        <w:t>gamepad</w:t>
+      </w:r>
+      <w:proofErr w:type="spellEnd"/>
+      <w:r>
+        <w:rPr>
+          <w:rFonts w:ascii="Arial" w:hAnsi="Arial" w:cs="Arial"/>
+          <w:color w:val="323232"/>
+          <w:sz w:val="21"/>
+          <w:szCs w:val="21"/>
+        </w:rPr>
+        <w:t xml:space="preserve">. </w:t>
       </w:r>
     </w:p>
     <w:p>
@@ -1548,6 +1751,7 @@
         <w:autoSpaceDN w:val="0"/>
         <w:adjustRightInd w:val="0"/>
         <w:spacing w:after="292" w:line="240" w:lineRule="auto"/>
+        <w:jc w:val="both"/>
         <w:rPr>
           <w:rFonts w:ascii="Arial" w:hAnsi="Arial" w:cs="Arial"/>
           <w:color w:val="000000"/>
@@ -1582,7 +1786,47 @@
           <w:sz w:val="21"/>
           <w:szCs w:val="21"/>
         </w:rPr>
-        <w:t xml:space="preserve">: En la primera pantalla no hay ningún mecanismo especial. En las siguientes pantallas habra algunos puzzles que deberá resolver el jugador para poder seguir avanzando. </w:t>
+        <w:t xml:space="preserve">: En la primera pantalla no hay ningún mecanismo especial. En las siguientes pantallas </w:t>
+      </w:r>
+      <w:proofErr w:type="spellStart"/>
+      <w:r>
+        <w:rPr>
+          <w:rFonts w:ascii="Arial" w:hAnsi="Arial" w:cs="Arial"/>
+          <w:color w:val="323232"/>
+          <w:sz w:val="21"/>
+          <w:szCs w:val="21"/>
+        </w:rPr>
+        <w:t>habra</w:t>
+      </w:r>
+      <w:proofErr w:type="spellEnd"/>
+      <w:r>
+        <w:rPr>
+          <w:rFonts w:ascii="Arial" w:hAnsi="Arial" w:cs="Arial"/>
+          <w:color w:val="323232"/>
+          <w:sz w:val="21"/>
+          <w:szCs w:val="21"/>
+        </w:rPr>
+        <w:t xml:space="preserve"> algunos </w:t>
+      </w:r>
+      <w:proofErr w:type="spellStart"/>
+      <w:r>
+        <w:rPr>
+          <w:rFonts w:ascii="Arial" w:hAnsi="Arial" w:cs="Arial"/>
+          <w:color w:val="323232"/>
+          <w:sz w:val="21"/>
+          <w:szCs w:val="21"/>
+        </w:rPr>
+        <w:t>puzzles</w:t>
+      </w:r>
+      <w:proofErr w:type="spellEnd"/>
+      <w:r>
+        <w:rPr>
+          <w:rFonts w:ascii="Arial" w:hAnsi="Arial" w:cs="Arial"/>
+          <w:color w:val="323232"/>
+          <w:sz w:val="21"/>
+          <w:szCs w:val="21"/>
+        </w:rPr>
+        <w:t xml:space="preserve"> que deberá resolver el jugador para poder seguir avanzando. </w:t>
       </w:r>
     </w:p>
     <w:p>
@@ -1595,6 +1839,7 @@
         <w:autoSpaceDN w:val="0"/>
         <w:adjustRightInd w:val="0"/>
         <w:spacing w:after="0" w:line="240" w:lineRule="auto"/>
+        <w:jc w:val="both"/>
         <w:rPr>
           <w:rFonts w:ascii="Arial" w:hAnsi="Arial" w:cs="Arial"/>
           <w:color w:val="000000"/>
@@ -1609,6 +1854,7 @@
           <w:sz w:val="20"/>
           <w:szCs w:val="20"/>
         </w:rPr>
+        <w:lastRenderedPageBreak/>
         <w:t xml:space="preserve">• </w:t>
       </w:r>
       <w:r>
@@ -1638,6 +1884,7 @@
         <w:autoSpaceDN w:val="0"/>
         <w:adjustRightInd w:val="0"/>
         <w:spacing w:after="0" w:line="240" w:lineRule="auto"/>
+        <w:jc w:val="both"/>
         <w:rPr>
           <w:rFonts w:ascii="Arial" w:hAnsi="Arial" w:cs="Arial"/>
           <w:color w:val="000000"/>
@@ -1687,6 +1934,7 @@
         </w:rPr>
         <w:t xml:space="preserve">• </w:t>
       </w:r>
+      <w:proofErr w:type="spellStart"/>
       <w:r>
         <w:rPr>
           <w:rFonts w:ascii="Arial" w:hAnsi="Arial" w:cs="Arial"/>
@@ -1696,16 +1944,48 @@
           <w:sz w:val="21"/>
           <w:szCs w:val="21"/>
         </w:rPr>
-        <w:t>Power ups</w:t>
-      </w:r>
-      <w:r>
-        <w:rPr>
-          <w:rFonts w:ascii="Arial" w:hAnsi="Arial" w:cs="Arial"/>
-          <w:color w:val="323232"/>
-          <w:sz w:val="21"/>
-          <w:szCs w:val="21"/>
-        </w:rPr>
-        <w:t xml:space="preserve">: Hay una poción de vida, otra de velocidad y un ítem que permite mejor el disparo (lanza dulces con más calorías que producen más “daño” a los enemigos) </w:t>
+        <w:t>Power</w:t>
+      </w:r>
+      <w:proofErr w:type="spellEnd"/>
+      <w:r>
+        <w:rPr>
+          <w:rFonts w:ascii="Arial" w:hAnsi="Arial" w:cs="Arial"/>
+          <w:b/>
+          <w:bCs/>
+          <w:color w:val="323232"/>
+          <w:sz w:val="21"/>
+          <w:szCs w:val="21"/>
+        </w:rPr>
+        <w:t xml:space="preserve"> ups</w:t>
+      </w:r>
+      <w:r>
+        <w:rPr>
+          <w:rFonts w:ascii="Arial" w:hAnsi="Arial" w:cs="Arial"/>
+          <w:color w:val="323232"/>
+          <w:sz w:val="21"/>
+          <w:szCs w:val="21"/>
+        </w:rPr>
+        <w:t xml:space="preserve">: Hay una </w:t>
+      </w:r>
+      <w:proofErr w:type="spellStart"/>
+      <w:r>
+        <w:rPr>
+          <w:rFonts w:ascii="Arial" w:hAnsi="Arial" w:cs="Arial"/>
+          <w:color w:val="323232"/>
+          <w:sz w:val="21"/>
+          <w:szCs w:val="21"/>
+        </w:rPr>
+        <w:t>poción</w:t>
+      </w:r>
+      <w:proofErr w:type="spellEnd"/>
+      <w:r>
+        <w:rPr>
+          <w:rFonts w:ascii="Arial" w:hAnsi="Arial" w:cs="Arial"/>
+          <w:color w:val="323232"/>
+          <w:sz w:val="21"/>
+          <w:szCs w:val="21"/>
+        </w:rPr>
+        <w:t xml:space="preserve"> de vida, otra de velocidad y un ítem que permite mejor el disparo (lanza dulces con más calorías que producen más “daño” a los enemigos) </w:t>
       </w:r>
     </w:p>
     <w:p>

</xml_diff>

<commit_message>
Explico los controles básicos dependiendo de la plataforma de despliegue y el flujo de pantallas del juego
</commit_message>
<xml_diff>
--- a/PlantillaDocumentacion.docx
+++ b/PlantillaDocumentacion.docx
@@ -1283,6 +1283,14 @@
         </w:rPr>
         <w:t>Las mejoras que he añadido son: he añadido enemigos (serpientes) que pueden morder y hacerle perder vidas al jugador. He añadido un menú de vidas y otro de puntos que no existía en el proyecto original. Otro punto añadido se refiere al hecho de que, si el jugador consigue juntar 10 puntos, puede ganar una vida. Los puntos puede ganarlos recogiendo cubos o golpeando a las serpientes, que son otros dos puntos que no existían en el proyecto original. El jugador puede golpear para defenderse de las serpientes y ganar puntos de esta manera también. Éste es otro aspecto añadido por mí.</w:t>
       </w:r>
+      <w:r>
+        <w:rPr>
+          <w:rFonts w:ascii="Times New Roman" w:hAnsi="Times New Roman" w:cs="Times New Roman"/>
+          <w:sz w:val="24"/>
+          <w:szCs w:val="24"/>
+        </w:rPr>
+        <w:t xml:space="preserve"> </w:t>
+      </w:r>
     </w:p>
     <w:p>
       <w:pPr>
@@ -1292,9 +1300,11 @@
         <w:spacing w:after="0" w:line="240" w:lineRule="auto"/>
         <w:jc w:val="both"/>
         <w:rPr>
-          <w:rFonts w:ascii="Times New Roman" w:hAnsi="Times New Roman" w:cs="Times New Roman"/>
-          <w:sz w:val="24"/>
-          <w:szCs w:val="24"/>
+          <w:rFonts w:ascii="Arial" w:hAnsi="Arial" w:cs="Arial"/>
+          <w:color w:val="323232"/>
+          <w:sz w:val="21"/>
+          <w:szCs w:val="21"/>
+          <w:u w:val="single"/>
         </w:rPr>
       </w:pPr>
     </w:p>
@@ -1312,78 +1322,6 @@
           <w:szCs w:val="21"/>
         </w:rPr>
       </w:pPr>
-      <w:r>
-        <w:rPr>
-          <w:rFonts w:ascii="Arial" w:hAnsi="Arial" w:cs="Arial"/>
-          <w:color w:val="323232"/>
-          <w:sz w:val="21"/>
-          <w:szCs w:val="21"/>
-        </w:rPr>
-        <w:t xml:space="preserve">En esta sección se listarán los recursos utilizados en el proyecto (imágenes, vídeos, sonidos, etc.) y se explicará </w:t>
-      </w:r>
-      <w:proofErr w:type="spellStart"/>
-      <w:r>
-        <w:rPr>
-          <w:rFonts w:ascii="Arial" w:hAnsi="Arial" w:cs="Arial"/>
-          <w:color w:val="323232"/>
-          <w:sz w:val="21"/>
-          <w:szCs w:val="21"/>
-        </w:rPr>
-        <w:t>cuales</w:t>
-      </w:r>
-      <w:proofErr w:type="spellEnd"/>
-      <w:r>
-        <w:rPr>
-          <w:rFonts w:ascii="Arial" w:hAnsi="Arial" w:cs="Arial"/>
-          <w:color w:val="323232"/>
-          <w:sz w:val="21"/>
-          <w:szCs w:val="21"/>
-        </w:rPr>
-        <w:t xml:space="preserve"> son de realización propia y cuales son descargados de algún sitio web (en cuyo caso hay que mencionar dichos sitios web). </w:t>
-      </w:r>
-    </w:p>
-    <w:p>
-      <w:pPr>
-        <w:autoSpaceDE w:val="0"/>
-        <w:autoSpaceDN w:val="0"/>
-        <w:adjustRightInd w:val="0"/>
-        <w:spacing w:after="0" w:line="240" w:lineRule="auto"/>
-        <w:jc w:val="both"/>
-        <w:rPr>
-          <w:rFonts w:ascii="Arial" w:hAnsi="Arial" w:cs="Arial"/>
-          <w:color w:val="000000"/>
-          <w:sz w:val="21"/>
-          <w:szCs w:val="21"/>
-        </w:rPr>
-      </w:pPr>
-      <w:r>
-        <w:rPr>
-          <w:rFonts w:ascii="Arial" w:hAnsi="Arial" w:cs="Arial"/>
-          <w:color w:val="323232"/>
-          <w:sz w:val="21"/>
-          <w:szCs w:val="21"/>
-        </w:rPr>
-        <w:t xml:space="preserve">También se explicará en este apartado si el juego está realizado desde cero o a partir de otro proyecto. En caso de estar creado a partir de otro proyecto se mencionarán qué partes estaban presentes en el proyecto original y cuáles fueron las mejoras o </w:t>
-      </w:r>
-      <w:r>
-        <w:rPr>
-          <w:rFonts w:ascii="Arial" w:hAnsi="Arial" w:cs="Arial"/>
-          <w:color w:val="323232"/>
-          <w:sz w:val="21"/>
-          <w:szCs w:val="21"/>
-          <w:u w:val="single"/>
-        </w:rPr>
-        <w:t>añadidos</w:t>
-      </w:r>
-      <w:r>
-        <w:rPr>
-          <w:rFonts w:ascii="Arial" w:hAnsi="Arial" w:cs="Arial"/>
-          <w:color w:val="323232"/>
-          <w:sz w:val="21"/>
-          <w:szCs w:val="21"/>
-        </w:rPr>
-        <w:t xml:space="preserve"> que se le hicieron a dicho proyecto. </w:t>
-      </w:r>
     </w:p>
     <w:p>
       <w:pPr>
@@ -1406,11 +1344,22 @@
       <w:r>
         <w:rPr>
           <w:rFonts w:ascii="Arial" w:hAnsi="Arial" w:cs="Arial"/>
+          <w:b/>
+          <w:bCs/>
           <w:color w:val="323232"/>
           <w:sz w:val="20"/>
           <w:szCs w:val="20"/>
         </w:rPr>
-        <w:t xml:space="preserve">• Controles básicos dependiendo de la plataforma de despliegue: </w:t>
+        <w:t>Controles básicos dependiendo de la plataforma de despliegue</w:t>
+      </w:r>
+      <w:r>
+        <w:rPr>
+          <w:rFonts w:ascii="Arial" w:hAnsi="Arial" w:cs="Arial"/>
+          <w:color w:val="323232"/>
+          <w:sz w:val="20"/>
+          <w:szCs w:val="20"/>
+        </w:rPr>
+        <w:t xml:space="preserve">: </w:t>
       </w:r>
     </w:p>
     <w:p>
@@ -1434,31 +1383,49 @@
       <w:r>
         <w:rPr>
           <w:rFonts w:ascii="Arial" w:hAnsi="Arial" w:cs="Arial"/>
+          <w:b/>
+          <w:bCs/>
           <w:color w:val="323232"/>
           <w:sz w:val="20"/>
           <w:szCs w:val="20"/>
         </w:rPr>
-        <w:t xml:space="preserve">• </w:t>
-      </w:r>
-      <w:r>
-        <w:rPr>
-          <w:rFonts w:ascii="Arial" w:hAnsi="Arial" w:cs="Arial"/>
-          <w:b/>
-          <w:bCs/>
-          <w:color w:val="323232"/>
-          <w:sz w:val="21"/>
-          <w:szCs w:val="21"/>
-        </w:rPr>
-        <w:t>Andar</w:t>
-      </w:r>
-      <w:r>
-        <w:rPr>
-          <w:rFonts w:ascii="Arial" w:hAnsi="Arial" w:cs="Arial"/>
-          <w:color w:val="323232"/>
-          <w:sz w:val="21"/>
-          <w:szCs w:val="21"/>
-        </w:rPr>
-        <w:t xml:space="preserve">: Moverse horizontalmente en base al eje horizontal </w:t>
+        <w:t>Correr</w:t>
+      </w:r>
+      <w:r>
+        <w:rPr>
+          <w:rFonts w:ascii="Arial" w:hAnsi="Arial" w:cs="Arial"/>
+          <w:color w:val="323232"/>
+          <w:sz w:val="21"/>
+          <w:szCs w:val="21"/>
+        </w:rPr>
+        <w:t xml:space="preserve">: </w:t>
+      </w:r>
+      <w:r>
+        <w:rPr>
+          <w:rFonts w:ascii="Arial" w:hAnsi="Arial" w:cs="Arial"/>
+          <w:color w:val="323232"/>
+          <w:sz w:val="21"/>
+          <w:szCs w:val="21"/>
+        </w:rPr>
+        <w:t>El jugador corre</w:t>
+      </w:r>
+      <w:r>
+        <w:rPr>
+          <w:rFonts w:ascii="Arial" w:hAnsi="Arial" w:cs="Arial"/>
+          <w:color w:val="323232"/>
+          <w:sz w:val="21"/>
+          <w:szCs w:val="21"/>
+        </w:rPr>
+        <w:t xml:space="preserve"> horizontalmente en base al eje horizontal</w:t>
+      </w:r>
+      <w:r>
+        <w:rPr>
+          <w:rFonts w:ascii="Arial" w:hAnsi="Arial" w:cs="Arial"/>
+          <w:color w:val="323232"/>
+          <w:sz w:val="21"/>
+          <w:szCs w:val="21"/>
+        </w:rPr>
+        <w:t>.</w:t>
       </w:r>
     </w:p>
     <w:p>
@@ -1482,51 +1449,76 @@
       <w:r>
         <w:rPr>
           <w:rFonts w:ascii="Arial" w:hAnsi="Arial" w:cs="Arial"/>
-          <w:color w:val="323232"/>
-          <w:sz w:val="20"/>
-          <w:szCs w:val="20"/>
-        </w:rPr>
-        <w:t xml:space="preserve">• </w:t>
-      </w:r>
-      <w:r>
-        <w:rPr>
-          <w:rFonts w:ascii="Arial" w:hAnsi="Arial" w:cs="Arial"/>
           <w:b/>
           <w:bCs/>
           <w:color w:val="323232"/>
           <w:sz w:val="21"/>
           <w:szCs w:val="21"/>
         </w:rPr>
-        <w:t>Correr</w:t>
-      </w:r>
-      <w:r>
-        <w:rPr>
-          <w:rFonts w:ascii="Arial" w:hAnsi="Arial" w:cs="Arial"/>
-          <w:color w:val="323232"/>
-          <w:sz w:val="21"/>
-          <w:szCs w:val="21"/>
-        </w:rPr>
-        <w:t xml:space="preserve">: Si se pulsa la tecla de </w:t>
-      </w:r>
-      <w:proofErr w:type="spellStart"/>
-      <w:r>
-        <w:rPr>
-          <w:rFonts w:ascii="Arial" w:hAnsi="Arial" w:cs="Arial"/>
-          <w:color w:val="323232"/>
-          <w:sz w:val="21"/>
-          <w:szCs w:val="21"/>
-        </w:rPr>
-        <w:t>Bloq</w:t>
-      </w:r>
-      <w:proofErr w:type="spellEnd"/>
-      <w:r>
-        <w:rPr>
-          <w:rFonts w:ascii="Arial" w:hAnsi="Arial" w:cs="Arial"/>
-          <w:color w:val="323232"/>
-          <w:sz w:val="21"/>
-          <w:szCs w:val="21"/>
-        </w:rPr>
-        <w:t xml:space="preserve">. Mayus. (Shift) mientras se mueve horizontalmente </w:t>
+        <w:t>Saltar</w:t>
+      </w:r>
+      <w:r>
+        <w:rPr>
+          <w:rFonts w:ascii="Arial" w:hAnsi="Arial" w:cs="Arial"/>
+          <w:color w:val="323232"/>
+          <w:sz w:val="21"/>
+          <w:szCs w:val="21"/>
+        </w:rPr>
+        <w:t xml:space="preserve">: </w:t>
+      </w:r>
+      <w:r>
+        <w:rPr>
+          <w:rFonts w:ascii="Arial" w:hAnsi="Arial" w:cs="Arial"/>
+          <w:color w:val="323232"/>
+          <w:sz w:val="21"/>
+          <w:szCs w:val="21"/>
+        </w:rPr>
+        <w:t>Es un</w:t>
+      </w:r>
+      <w:r>
+        <w:rPr>
+          <w:rFonts w:ascii="Arial" w:hAnsi="Arial" w:cs="Arial"/>
+          <w:color w:val="323232"/>
+          <w:sz w:val="21"/>
+          <w:szCs w:val="21"/>
+        </w:rPr>
+        <w:t xml:space="preserve"> movimiento</w:t>
+      </w:r>
+      <w:r>
+        <w:rPr>
+          <w:rFonts w:ascii="Arial" w:hAnsi="Arial" w:cs="Arial"/>
+          <w:color w:val="323232"/>
+          <w:sz w:val="21"/>
+          <w:szCs w:val="21"/>
+        </w:rPr>
+        <w:t xml:space="preserve"> </w:t>
+      </w:r>
+      <w:r>
+        <w:rPr>
+          <w:rFonts w:ascii="Arial" w:hAnsi="Arial" w:cs="Arial"/>
+          <w:color w:val="323232"/>
+          <w:sz w:val="21"/>
+          <w:szCs w:val="21"/>
+        </w:rPr>
+        <w:t xml:space="preserve">en el eje vertical </w:t>
+      </w:r>
+      <w:r>
+        <w:rPr>
+          <w:rFonts w:ascii="Arial" w:hAnsi="Arial" w:cs="Arial"/>
+          <w:color w:val="323232"/>
+          <w:sz w:val="21"/>
+          <w:szCs w:val="21"/>
+        </w:rPr>
+        <w:t>que se realiza al pulsar la tecla espacio.</w:t>
+      </w:r>
+      <w:r>
+        <w:rPr>
+          <w:rFonts w:ascii="Arial" w:hAnsi="Arial" w:cs="Arial"/>
+          <w:color w:val="323232"/>
+          <w:sz w:val="21"/>
+          <w:szCs w:val="21"/>
+        </w:rPr>
+        <w:t xml:space="preserve"> </w:t>
       </w:r>
     </w:p>
     <w:p>
@@ -1550,32 +1542,56 @@
       <w:r>
         <w:rPr>
           <w:rFonts w:ascii="Arial" w:hAnsi="Arial" w:cs="Arial"/>
-          <w:color w:val="323232"/>
-          <w:sz w:val="20"/>
-          <w:szCs w:val="20"/>
-        </w:rPr>
-        <w:t xml:space="preserve">• </w:t>
-      </w:r>
-      <w:r>
-        <w:rPr>
-          <w:rFonts w:ascii="Arial" w:hAnsi="Arial" w:cs="Arial"/>
           <w:b/>
           <w:bCs/>
           <w:color w:val="323232"/>
           <w:sz w:val="21"/>
           <w:szCs w:val="21"/>
         </w:rPr>
-        <w:t>Saltar</w:t>
-      </w:r>
-      <w:r>
-        <w:rPr>
-          <w:rFonts w:ascii="Arial" w:hAnsi="Arial" w:cs="Arial"/>
-          <w:color w:val="323232"/>
-          <w:sz w:val="21"/>
-          <w:szCs w:val="21"/>
-        </w:rPr>
-        <w:t xml:space="preserve">: Si se detecta movimiento positivo (hacia arriba) en el eje vertical y no se está moviendo horizontalmente </w:t>
-      </w:r>
+        <w:t>Golpear</w:t>
+      </w:r>
+      <w:r>
+        <w:rPr>
+          <w:rFonts w:ascii="Arial" w:hAnsi="Arial" w:cs="Arial"/>
+          <w:color w:val="323232"/>
+          <w:sz w:val="21"/>
+          <w:szCs w:val="21"/>
+        </w:rPr>
+        <w:t xml:space="preserve">: </w:t>
+      </w:r>
+      <w:r>
+        <w:rPr>
+          <w:rFonts w:ascii="Arial" w:hAnsi="Arial" w:cs="Arial"/>
+          <w:color w:val="323232"/>
+          <w:sz w:val="21"/>
+          <w:szCs w:val="21"/>
+        </w:rPr>
+        <w:t>El jugador golpea si se pulsa la tecla 0.</w:t>
+      </w:r>
+      <w:r>
+        <w:rPr>
+          <w:rFonts w:ascii="Arial" w:hAnsi="Arial" w:cs="Arial"/>
+          <w:color w:val="323232"/>
+          <w:sz w:val="21"/>
+          <w:szCs w:val="21"/>
+        </w:rPr>
+        <w:t xml:space="preserve"> </w:t>
+      </w:r>
+    </w:p>
+    <w:p>
+      <w:pPr>
+        <w:autoSpaceDE w:val="0"/>
+        <w:autoSpaceDN w:val="0"/>
+        <w:adjustRightInd w:val="0"/>
+        <w:spacing w:after="292" w:line="240" w:lineRule="auto"/>
+        <w:jc w:val="both"/>
+        <w:rPr>
+          <w:rFonts w:ascii="Arial" w:hAnsi="Arial" w:cs="Arial"/>
+          <w:color w:val="000000"/>
+          <w:sz w:val="21"/>
+          <w:szCs w:val="21"/>
+        </w:rPr>
+      </w:pPr>
     </w:p>
     <w:p>
       <w:pPr>
@@ -1602,7 +1618,7 @@
           <w:sz w:val="20"/>
           <w:szCs w:val="20"/>
         </w:rPr>
-        <w:t xml:space="preserve">• </w:t>
+        <w:t xml:space="preserve"> </w:t>
       </w:r>
       <w:r>
         <w:rPr>
@@ -1613,16 +1629,101 @@
           <w:sz w:val="21"/>
           <w:szCs w:val="21"/>
         </w:rPr>
-        <w:t>Agacharse</w:t>
-      </w:r>
-      <w:r>
-        <w:rPr>
-          <w:rFonts w:ascii="Arial" w:hAnsi="Arial" w:cs="Arial"/>
-          <w:color w:val="323232"/>
-          <w:sz w:val="21"/>
-          <w:szCs w:val="21"/>
-        </w:rPr>
-        <w:t xml:space="preserve">: Si se detecta movimiento negativo (hacia abajo) en el eje vertical y no se está moviendo horizontalmente </w:t>
+        <w:t xml:space="preserve">¿Cómo es el flujo de pantallas del juego? </w:t>
+      </w:r>
+      <w:r>
+        <w:rPr>
+          <w:rFonts w:ascii="Arial" w:hAnsi="Arial" w:cs="Arial"/>
+          <w:color w:val="323232"/>
+          <w:sz w:val="21"/>
+          <w:szCs w:val="21"/>
+        </w:rPr>
+        <w:t xml:space="preserve">Primero saldrá una pantalla de menú </w:t>
+      </w:r>
+      <w:r>
+        <w:rPr>
+          <w:rFonts w:ascii="Arial" w:hAnsi="Arial" w:cs="Arial"/>
+          <w:color w:val="323232"/>
+          <w:sz w:val="21"/>
+          <w:szCs w:val="21"/>
+        </w:rPr>
+        <w:t xml:space="preserve">que indica </w:t>
+      </w:r>
+      <w:proofErr w:type="gramStart"/>
+      <w:r>
+        <w:rPr>
+          <w:rFonts w:ascii="Arial" w:hAnsi="Arial" w:cs="Arial"/>
+          <w:color w:val="323232"/>
+          <w:sz w:val="21"/>
+          <w:szCs w:val="21"/>
+        </w:rPr>
+        <w:t>que</w:t>
+      </w:r>
+      <w:proofErr w:type="gramEnd"/>
+      <w:r>
+        <w:rPr>
+          <w:rFonts w:ascii="Arial" w:hAnsi="Arial" w:cs="Arial"/>
+          <w:color w:val="323232"/>
+          <w:sz w:val="21"/>
+          <w:szCs w:val="21"/>
+        </w:rPr>
+        <w:t xml:space="preserve"> para iniciar al juego, hay que </w:t>
+      </w:r>
+      <w:r>
+        <w:rPr>
+          <w:rFonts w:ascii="Arial" w:hAnsi="Arial" w:cs="Arial"/>
+          <w:color w:val="323232"/>
+          <w:sz w:val="21"/>
+          <w:szCs w:val="21"/>
+        </w:rPr>
+        <w:t xml:space="preserve">pulsar en </w:t>
+      </w:r>
+      <w:r>
+        <w:rPr>
+          <w:rFonts w:ascii="Arial" w:hAnsi="Arial" w:cs="Arial"/>
+          <w:color w:val="323232"/>
+          <w:sz w:val="21"/>
+          <w:szCs w:val="21"/>
+        </w:rPr>
+        <w:t>la tecla X. Si se pulsa X,</w:t>
+      </w:r>
+      <w:r>
+        <w:rPr>
+          <w:rFonts w:ascii="Arial" w:hAnsi="Arial" w:cs="Arial"/>
+          <w:color w:val="323232"/>
+          <w:sz w:val="21"/>
+          <w:szCs w:val="21"/>
+        </w:rPr>
+        <w:t xml:space="preserve"> se irá a la primera pantalla. </w:t>
+      </w:r>
+      <w:r>
+        <w:rPr>
+          <w:rFonts w:ascii="Arial" w:hAnsi="Arial" w:cs="Arial"/>
+          <w:color w:val="323232"/>
+          <w:sz w:val="21"/>
+          <w:szCs w:val="21"/>
+        </w:rPr>
+        <w:t xml:space="preserve">En caso de perder todas las vidas disponibles (que son un total de 10), el juego acaba y aparece un menú con YOU </w:t>
+      </w:r>
+      <w:proofErr w:type="gramStart"/>
+      <w:r>
+        <w:rPr>
+          <w:rFonts w:ascii="Arial" w:hAnsi="Arial" w:cs="Arial"/>
+          <w:color w:val="323232"/>
+          <w:sz w:val="21"/>
+          <w:szCs w:val="21"/>
+        </w:rPr>
+        <w:t>WIN!.</w:t>
+      </w:r>
+      <w:proofErr w:type="gramEnd"/>
+      <w:r>
+        <w:rPr>
+          <w:rFonts w:ascii="Arial" w:hAnsi="Arial" w:cs="Arial"/>
+          <w:color w:val="323232"/>
+          <w:sz w:val="21"/>
+          <w:szCs w:val="21"/>
+        </w:rPr>
+        <w:t xml:space="preserve"> Si se quiere reiniciar, debe pulsarse de nuevo la tecla X.</w:t>
       </w:r>
     </w:p>
     <w:p>
@@ -1661,16 +1762,36 @@
           <w:sz w:val="21"/>
           <w:szCs w:val="21"/>
         </w:rPr>
-        <w:t xml:space="preserve">¿Cómo es el flujo de pantallas del juego? </w:t>
-      </w:r>
-      <w:r>
-        <w:rPr>
-          <w:rFonts w:ascii="Arial" w:hAnsi="Arial" w:cs="Arial"/>
-          <w:color w:val="323232"/>
-          <w:sz w:val="21"/>
-          <w:szCs w:val="21"/>
-        </w:rPr>
-        <w:t xml:space="preserve">Primero saldrá una pantalla de menú con botones para las distintas opciones de juego. Al pulsar en el botón de jugar se irá a la primera pantalla. En un futuro, al llegar a la escuela saldría una segunda pantalla que sería dentro de la escuela con nuevos enemigos más difíciles de derrotar. </w:t>
+        <w:t xml:space="preserve">¿Cómo interactúa el jugador con el juego? </w:t>
+      </w:r>
+      <w:r>
+        <w:rPr>
+          <w:rFonts w:ascii="Arial" w:hAnsi="Arial" w:cs="Arial"/>
+          <w:color w:val="323232"/>
+          <w:sz w:val="21"/>
+          <w:szCs w:val="21"/>
+        </w:rPr>
+        <w:t xml:space="preserve">Moviendo al personaje y disparando y esquivando objetos. Podrá hacerlo con el teclado o con un </w:t>
+      </w:r>
+      <w:proofErr w:type="spellStart"/>
+      <w:r>
+        <w:rPr>
+          <w:rFonts w:ascii="Arial" w:hAnsi="Arial" w:cs="Arial"/>
+          <w:color w:val="323232"/>
+          <w:sz w:val="21"/>
+          <w:szCs w:val="21"/>
+        </w:rPr>
+        <w:t>gamepad</w:t>
+      </w:r>
+      <w:proofErr w:type="spellEnd"/>
+      <w:r>
+        <w:rPr>
+          <w:rFonts w:ascii="Arial" w:hAnsi="Arial" w:cs="Arial"/>
+          <w:color w:val="323232"/>
+          <w:sz w:val="21"/>
+          <w:szCs w:val="21"/>
+        </w:rPr>
+        <w:t xml:space="preserve">. </w:t>
       </w:r>
     </w:p>
     <w:p>
@@ -1709,16 +1830,16 @@
           <w:sz w:val="21"/>
           <w:szCs w:val="21"/>
         </w:rPr>
-        <w:t xml:space="preserve">¿Cómo interactúa el jugador con el juego? </w:t>
-      </w:r>
-      <w:r>
-        <w:rPr>
-          <w:rFonts w:ascii="Arial" w:hAnsi="Arial" w:cs="Arial"/>
-          <w:color w:val="323232"/>
-          <w:sz w:val="21"/>
-          <w:szCs w:val="21"/>
-        </w:rPr>
-        <w:t xml:space="preserve">Moviendo al personaje y disparando y esquivando objetos. Podrá hacerlo con el teclado o con un </w:t>
+        <w:t>Mecanismos dentro del juego con los que el jugador interactúa</w:t>
+      </w:r>
+      <w:r>
+        <w:rPr>
+          <w:rFonts w:ascii="Arial" w:hAnsi="Arial" w:cs="Arial"/>
+          <w:color w:val="323232"/>
+          <w:sz w:val="21"/>
+          <w:szCs w:val="21"/>
+        </w:rPr>
+        <w:t xml:space="preserve">: En la primera pantalla no hay ningún mecanismo especial. En las siguientes pantallas </w:t>
       </w:r>
       <w:proofErr w:type="spellStart"/>
       <w:r>
@@ -1728,7 +1849,7 @@
           <w:sz w:val="21"/>
           <w:szCs w:val="21"/>
         </w:rPr>
-        <w:t>gamepad</w:t>
+        <w:t>habra</w:t>
       </w:r>
       <w:proofErr w:type="spellEnd"/>
       <w:r>
@@ -1738,7 +1859,27 @@
           <w:sz w:val="21"/>
           <w:szCs w:val="21"/>
         </w:rPr>
-        <w:t xml:space="preserve">. </w:t>
+        <w:t xml:space="preserve"> algunos </w:t>
+      </w:r>
+      <w:proofErr w:type="spellStart"/>
+      <w:r>
+        <w:rPr>
+          <w:rFonts w:ascii="Arial" w:hAnsi="Arial" w:cs="Arial"/>
+          <w:color w:val="323232"/>
+          <w:sz w:val="21"/>
+          <w:szCs w:val="21"/>
+        </w:rPr>
+        <w:t>puzzles</w:t>
+      </w:r>
+      <w:proofErr w:type="spellEnd"/>
+      <w:r>
+        <w:rPr>
+          <w:rFonts w:ascii="Arial" w:hAnsi="Arial" w:cs="Arial"/>
+          <w:color w:val="323232"/>
+          <w:sz w:val="21"/>
+          <w:szCs w:val="21"/>
+        </w:rPr>
+        <w:t xml:space="preserve"> que deberá resolver el jugador para poder seguir avanzando. </w:t>
       </w:r>
     </w:p>
     <w:p>
@@ -1750,7 +1891,7 @@
         <w:autoSpaceDE w:val="0"/>
         <w:autoSpaceDN w:val="0"/>
         <w:adjustRightInd w:val="0"/>
-        <w:spacing w:after="292" w:line="240" w:lineRule="auto"/>
+        <w:spacing w:after="0" w:line="240" w:lineRule="auto"/>
         <w:jc w:val="both"/>
         <w:rPr>
           <w:rFonts w:ascii="Arial" w:hAnsi="Arial" w:cs="Arial"/>
@@ -1777,95 +1918,6 @@
           <w:sz w:val="21"/>
           <w:szCs w:val="21"/>
         </w:rPr>
-        <w:t>Mecanismos dentro del juego con los que el jugador interactúa</w:t>
-      </w:r>
-      <w:r>
-        <w:rPr>
-          <w:rFonts w:ascii="Arial" w:hAnsi="Arial" w:cs="Arial"/>
-          <w:color w:val="323232"/>
-          <w:sz w:val="21"/>
-          <w:szCs w:val="21"/>
-        </w:rPr>
-        <w:t xml:space="preserve">: En la primera pantalla no hay ningún mecanismo especial. En las siguientes pantallas </w:t>
-      </w:r>
-      <w:proofErr w:type="spellStart"/>
-      <w:r>
-        <w:rPr>
-          <w:rFonts w:ascii="Arial" w:hAnsi="Arial" w:cs="Arial"/>
-          <w:color w:val="323232"/>
-          <w:sz w:val="21"/>
-          <w:szCs w:val="21"/>
-        </w:rPr>
-        <w:t>habra</w:t>
-      </w:r>
-      <w:proofErr w:type="spellEnd"/>
-      <w:r>
-        <w:rPr>
-          <w:rFonts w:ascii="Arial" w:hAnsi="Arial" w:cs="Arial"/>
-          <w:color w:val="323232"/>
-          <w:sz w:val="21"/>
-          <w:szCs w:val="21"/>
-        </w:rPr>
-        <w:t xml:space="preserve"> algunos </w:t>
-      </w:r>
-      <w:proofErr w:type="spellStart"/>
-      <w:r>
-        <w:rPr>
-          <w:rFonts w:ascii="Arial" w:hAnsi="Arial" w:cs="Arial"/>
-          <w:color w:val="323232"/>
-          <w:sz w:val="21"/>
-          <w:szCs w:val="21"/>
-        </w:rPr>
-        <w:t>puzzles</w:t>
-      </w:r>
-      <w:proofErr w:type="spellEnd"/>
-      <w:r>
-        <w:rPr>
-          <w:rFonts w:ascii="Arial" w:hAnsi="Arial" w:cs="Arial"/>
-          <w:color w:val="323232"/>
-          <w:sz w:val="21"/>
-          <w:szCs w:val="21"/>
-        </w:rPr>
-        <w:t xml:space="preserve"> que deberá resolver el jugador para poder seguir avanzando. </w:t>
-      </w:r>
-    </w:p>
-    <w:p>
-      <w:pPr>
-        <w:numPr>
-          <w:ilvl w:val="0"/>
-          <w:numId w:val="6"/>
-        </w:numPr>
-        <w:autoSpaceDE w:val="0"/>
-        <w:autoSpaceDN w:val="0"/>
-        <w:adjustRightInd w:val="0"/>
-        <w:spacing w:after="0" w:line="240" w:lineRule="auto"/>
-        <w:jc w:val="both"/>
-        <w:rPr>
-          <w:rFonts w:ascii="Arial" w:hAnsi="Arial" w:cs="Arial"/>
-          <w:color w:val="000000"/>
-          <w:sz w:val="21"/>
-          <w:szCs w:val="21"/>
-        </w:rPr>
-      </w:pPr>
-      <w:r>
-        <w:rPr>
-          <w:rFonts w:ascii="Arial" w:hAnsi="Arial" w:cs="Arial"/>
-          <w:color w:val="323232"/>
-          <w:sz w:val="20"/>
-          <w:szCs w:val="20"/>
-        </w:rPr>
-        <w:lastRenderedPageBreak/>
-        <w:t xml:space="preserve">• </w:t>
-      </w:r>
-      <w:r>
-        <w:rPr>
-          <w:rFonts w:ascii="Arial" w:hAnsi="Arial" w:cs="Arial"/>
-          <w:b/>
-          <w:bCs/>
-          <w:color w:val="323232"/>
-          <w:sz w:val="21"/>
-          <w:szCs w:val="21"/>
-        </w:rPr>
         <w:t>Peligros/Retos</w:t>
       </w:r>
       <w:r>
@@ -1875,23 +1927,8 @@
           <w:sz w:val="21"/>
           <w:szCs w:val="21"/>
         </w:rPr>
-        <w:t xml:space="preserve">: Los enemigos cada vez son más fuertes y difíciles de derrotar </w:t>
-      </w:r>
-    </w:p>
-    <w:p>
-      <w:pPr>
-        <w:autoSpaceDE w:val="0"/>
-        <w:autoSpaceDN w:val="0"/>
-        <w:adjustRightInd w:val="0"/>
-        <w:spacing w:after="0" w:line="240" w:lineRule="auto"/>
-        <w:jc w:val="both"/>
-        <w:rPr>
-          <w:rFonts w:ascii="Arial" w:hAnsi="Arial" w:cs="Arial"/>
-          <w:color w:val="000000"/>
-          <w:sz w:val="21"/>
-          <w:szCs w:val="21"/>
-        </w:rPr>
-      </w:pPr>
+        <w:t>: Los enemigos cada vez son más fuertes y difíciles de derrotar</w:t>
+      </w:r>
     </w:p>
     <w:p>
       <w:pPr>
@@ -1985,7 +2022,27 @@
           <w:sz w:val="21"/>
           <w:szCs w:val="21"/>
         </w:rPr>
-        <w:t xml:space="preserve"> de vida, otra de velocidad y un ítem que permite mejor el disparo (lanza dulces con más calorías que producen más “daño” a los enemigos) </w:t>
+        <w:t xml:space="preserve"> de vida, otra de velocidad y un ítem que permite mejor el disparo (</w:t>
+      </w:r>
+      <w:proofErr w:type="gramStart"/>
+      <w:r>
+        <w:rPr>
+          <w:rFonts w:ascii="Arial" w:hAnsi="Arial" w:cs="Arial"/>
+          <w:color w:val="323232"/>
+          <w:sz w:val="21"/>
+          <w:szCs w:val="21"/>
+        </w:rPr>
+        <w:t>lanza dulces</w:t>
+      </w:r>
+      <w:proofErr w:type="gramEnd"/>
+      <w:r>
+        <w:rPr>
+          <w:rFonts w:ascii="Arial" w:hAnsi="Arial" w:cs="Arial"/>
+          <w:color w:val="323232"/>
+          <w:sz w:val="21"/>
+          <w:szCs w:val="21"/>
+        </w:rPr>
+        <w:t xml:space="preserve"> con más calorías que producen más “daño” a los enemigos) </w:t>
       </w:r>
     </w:p>
     <w:p>
@@ -2106,7 +2163,27 @@
           <w:sz w:val="20"/>
           <w:szCs w:val="20"/>
         </w:rPr>
-        <w:t xml:space="preserve">• Jefes: En la primera pantalla no habrá ningún jefe. </w:t>
+        <w:t xml:space="preserve">• </w:t>
+      </w:r>
+      <w:proofErr w:type="gramStart"/>
+      <w:r>
+        <w:rPr>
+          <w:rFonts w:ascii="Arial" w:hAnsi="Arial" w:cs="Arial"/>
+          <w:color w:val="323232"/>
+          <w:sz w:val="20"/>
+          <w:szCs w:val="20"/>
+        </w:rPr>
+        <w:t>Jefes</w:t>
+      </w:r>
+      <w:proofErr w:type="gramEnd"/>
+      <w:r>
+        <w:rPr>
+          <w:rFonts w:ascii="Arial" w:hAnsi="Arial" w:cs="Arial"/>
+          <w:color w:val="323232"/>
+          <w:sz w:val="20"/>
+          <w:szCs w:val="20"/>
+        </w:rPr>
+        <w:t xml:space="preserve">: En la primera pantalla no habrá ningún jefe. </w:t>
       </w:r>
     </w:p>
     <w:p>

</xml_diff>

<commit_message>
Hablo sobre cómo interactúa el jugador con el juego
</commit_message>
<xml_diff>
--- a/PlantillaDocumentacion.docx
+++ b/PlantillaDocumentacion.docx
@@ -1771,27 +1771,34 @@
           <w:sz w:val="21"/>
           <w:szCs w:val="21"/>
         </w:rPr>
-        <w:t xml:space="preserve">Moviendo al personaje y disparando y esquivando objetos. Podrá hacerlo con el teclado o con un </w:t>
-      </w:r>
-      <w:proofErr w:type="spellStart"/>
-      <w:r>
-        <w:rPr>
-          <w:rFonts w:ascii="Arial" w:hAnsi="Arial" w:cs="Arial"/>
-          <w:color w:val="323232"/>
-          <w:sz w:val="21"/>
-          <w:szCs w:val="21"/>
-        </w:rPr>
-        <w:t>gamepad</w:t>
-      </w:r>
-      <w:proofErr w:type="spellEnd"/>
-      <w:r>
-        <w:rPr>
-          <w:rFonts w:ascii="Arial" w:hAnsi="Arial" w:cs="Arial"/>
-          <w:color w:val="323232"/>
-          <w:sz w:val="21"/>
-          <w:szCs w:val="21"/>
-        </w:rPr>
-        <w:t xml:space="preserve">. </w:t>
+        <w:t xml:space="preserve">Moviendo al personaje y </w:t>
+      </w:r>
+      <w:r>
+        <w:rPr>
+          <w:rFonts w:ascii="Arial" w:hAnsi="Arial" w:cs="Arial"/>
+          <w:color w:val="323232"/>
+          <w:sz w:val="21"/>
+          <w:szCs w:val="21"/>
+        </w:rPr>
+        <w:t>golpeando,</w:t>
+      </w:r>
+      <w:r>
+        <w:rPr>
+          <w:rFonts w:ascii="Arial" w:hAnsi="Arial" w:cs="Arial"/>
+          <w:color w:val="323232"/>
+          <w:sz w:val="21"/>
+          <w:szCs w:val="21"/>
+        </w:rPr>
+        <w:t xml:space="preserve"> esquivando </w:t>
+      </w:r>
+      <w:r>
+        <w:rPr>
+          <w:rFonts w:ascii="Arial" w:hAnsi="Arial" w:cs="Arial"/>
+          <w:color w:val="323232"/>
+          <w:sz w:val="21"/>
+          <w:szCs w:val="21"/>
+        </w:rPr>
+        <w:t>obstáculos y recogiendo cubos.</w:t>
       </w:r>
     </w:p>
     <w:p>

</xml_diff>

<commit_message>
Indico cuáles son los enemigos y los objetos coleccionables
</commit_message>
<xml_diff>
--- a/PlantillaDocumentacion.docx
+++ b/PlantillaDocumentacion.docx
@@ -1580,21 +1580,6 @@
     </w:p>
     <w:p>
       <w:pPr>
-        <w:autoSpaceDE w:val="0"/>
-        <w:autoSpaceDN w:val="0"/>
-        <w:adjustRightInd w:val="0"/>
-        <w:spacing w:after="292" w:line="240" w:lineRule="auto"/>
-        <w:jc w:val="both"/>
-        <w:rPr>
-          <w:rFonts w:ascii="Arial" w:hAnsi="Arial" w:cs="Arial"/>
-          <w:color w:val="000000"/>
-          <w:sz w:val="21"/>
-          <w:szCs w:val="21"/>
-        </w:rPr>
-      </w:pPr>
-    </w:p>
-    <w:p>
-      <w:pPr>
         <w:numPr>
           <w:ilvl w:val="0"/>
           <w:numId w:val="6"/>
@@ -1747,15 +1732,6 @@
       <w:r>
         <w:rPr>
           <w:rFonts w:ascii="Arial" w:hAnsi="Arial" w:cs="Arial"/>
-          <w:color w:val="323232"/>
-          <w:sz w:val="20"/>
-          <w:szCs w:val="20"/>
-        </w:rPr>
-        <w:t xml:space="preserve">• </w:t>
-      </w:r>
-      <w:r>
-        <w:rPr>
-          <w:rFonts w:ascii="Arial" w:hAnsi="Arial" w:cs="Arial"/>
           <w:b/>
           <w:bCs/>
           <w:color w:val="323232"/>
@@ -1798,7 +1774,16 @@
           <w:sz w:val="21"/>
           <w:szCs w:val="21"/>
         </w:rPr>
-        <w:t>obstáculos y recogiendo cubos.</w:t>
+        <w:t>obstáculos y recogiendo cubos</w:t>
+      </w:r>
+      <w:r>
+        <w:rPr>
+          <w:rFonts w:ascii="Arial" w:hAnsi="Arial" w:cs="Arial"/>
+          <w:color w:val="323232"/>
+          <w:sz w:val="21"/>
+          <w:szCs w:val="21"/>
+        </w:rPr>
+        <w:t>.</w:t>
       </w:r>
     </w:p>
     <w:p>
@@ -1810,8 +1795,7 @@
         <w:autoSpaceDE w:val="0"/>
         <w:autoSpaceDN w:val="0"/>
         <w:adjustRightInd w:val="0"/>
-        <w:spacing w:after="292" w:line="240" w:lineRule="auto"/>
-        <w:jc w:val="both"/>
+        <w:spacing w:after="82" w:line="240" w:lineRule="auto"/>
         <w:rPr>
           <w:rFonts w:ascii="Arial" w:hAnsi="Arial" w:cs="Arial"/>
           <w:color w:val="000000"/>
@@ -1837,57 +1821,40 @@
           <w:sz w:val="21"/>
           <w:szCs w:val="21"/>
         </w:rPr>
-        <w:t>Mecanismos dentro del juego con los que el jugador interactúa</w:t>
-      </w:r>
-      <w:r>
-        <w:rPr>
-          <w:rFonts w:ascii="Arial" w:hAnsi="Arial" w:cs="Arial"/>
-          <w:color w:val="323232"/>
-          <w:sz w:val="21"/>
-          <w:szCs w:val="21"/>
-        </w:rPr>
-        <w:t xml:space="preserve">: En la primera pantalla no hay ningún mecanismo especial. En las siguientes pantallas </w:t>
-      </w:r>
-      <w:proofErr w:type="spellStart"/>
-      <w:r>
-        <w:rPr>
-          <w:rFonts w:ascii="Arial" w:hAnsi="Arial" w:cs="Arial"/>
-          <w:color w:val="323232"/>
-          <w:sz w:val="21"/>
-          <w:szCs w:val="21"/>
-        </w:rPr>
-        <w:t>habra</w:t>
-      </w:r>
-      <w:proofErr w:type="spellEnd"/>
-      <w:r>
-        <w:rPr>
-          <w:rFonts w:ascii="Arial" w:hAnsi="Arial" w:cs="Arial"/>
-          <w:color w:val="323232"/>
-          <w:sz w:val="21"/>
-          <w:szCs w:val="21"/>
-        </w:rPr>
-        <w:t xml:space="preserve"> algunos </w:t>
-      </w:r>
-      <w:proofErr w:type="spellStart"/>
-      <w:r>
-        <w:rPr>
-          <w:rFonts w:ascii="Arial" w:hAnsi="Arial" w:cs="Arial"/>
-          <w:color w:val="323232"/>
-          <w:sz w:val="21"/>
-          <w:szCs w:val="21"/>
-        </w:rPr>
-        <w:t>puzzles</w:t>
-      </w:r>
-      <w:proofErr w:type="spellEnd"/>
-      <w:r>
-        <w:rPr>
-          <w:rFonts w:ascii="Arial" w:hAnsi="Arial" w:cs="Arial"/>
-          <w:color w:val="323232"/>
-          <w:sz w:val="21"/>
-          <w:szCs w:val="21"/>
-        </w:rPr>
-        <w:t xml:space="preserve"> que deberá resolver el jugador para poder seguir avanzando. </w:t>
-      </w:r>
+        <w:t>Coleccionables</w:t>
+      </w:r>
+      <w:r>
+        <w:rPr>
+          <w:rFonts w:ascii="Arial" w:hAnsi="Arial" w:cs="Arial"/>
+          <w:color w:val="323232"/>
+          <w:sz w:val="21"/>
+          <w:szCs w:val="21"/>
+        </w:rPr>
+        <w:t>: vidas extra</w:t>
+      </w:r>
+      <w:r>
+        <w:rPr>
+          <w:rFonts w:ascii="Arial" w:hAnsi="Arial" w:cs="Arial"/>
+          <w:color w:val="323232"/>
+          <w:sz w:val="21"/>
+          <w:szCs w:val="21"/>
+        </w:rPr>
+        <w:t xml:space="preserve"> y cubos.</w:t>
+      </w:r>
+    </w:p>
+    <w:p>
+      <w:pPr>
+        <w:autoSpaceDE w:val="0"/>
+        <w:autoSpaceDN w:val="0"/>
+        <w:adjustRightInd w:val="0"/>
+        <w:spacing w:after="82" w:line="240" w:lineRule="auto"/>
+        <w:rPr>
+          <w:rFonts w:ascii="Arial" w:hAnsi="Arial" w:cs="Arial"/>
+          <w:color w:val="000000"/>
+          <w:sz w:val="21"/>
+          <w:szCs w:val="21"/>
+        </w:rPr>
+      </w:pPr>
     </w:p>
     <w:p>
       <w:pPr>
@@ -1898,22 +1865,21 @@
         <w:autoSpaceDE w:val="0"/>
         <w:autoSpaceDN w:val="0"/>
         <w:adjustRightInd w:val="0"/>
-        <w:spacing w:after="0" w:line="240" w:lineRule="auto"/>
-        <w:jc w:val="both"/>
-        <w:rPr>
-          <w:rFonts w:ascii="Arial" w:hAnsi="Arial" w:cs="Arial"/>
-          <w:color w:val="000000"/>
-          <w:sz w:val="21"/>
-          <w:szCs w:val="21"/>
-        </w:rPr>
-      </w:pPr>
-      <w:r>
+        <w:spacing w:after="82" w:line="240" w:lineRule="auto"/>
         <w:rPr>
           <w:rFonts w:ascii="Arial" w:hAnsi="Arial" w:cs="Arial"/>
           <w:color w:val="323232"/>
           <w:sz w:val="20"/>
           <w:szCs w:val="20"/>
         </w:rPr>
+      </w:pPr>
+      <w:r>
+        <w:rPr>
+          <w:rFonts w:ascii="Arial" w:hAnsi="Arial" w:cs="Arial"/>
+          <w:color w:val="323232"/>
+          <w:sz w:val="20"/>
+          <w:szCs w:val="20"/>
+        </w:rPr>
         <w:t xml:space="preserve">• </w:t>
       </w:r>
       <w:r>
@@ -1925,370 +1891,136 @@
           <w:sz w:val="21"/>
           <w:szCs w:val="21"/>
         </w:rPr>
-        <w:t>Peligros/Retos</w:t>
-      </w:r>
-      <w:r>
-        <w:rPr>
-          <w:rFonts w:ascii="Arial" w:hAnsi="Arial" w:cs="Arial"/>
-          <w:color w:val="323232"/>
-          <w:sz w:val="21"/>
-          <w:szCs w:val="21"/>
-        </w:rPr>
-        <w:t>: Los enemigos cada vez son más fuertes y difíciles de derrotar</w:t>
+        <w:t>Enemigos</w:t>
+      </w:r>
+      <w:r>
+        <w:rPr>
+          <w:rFonts w:ascii="Arial" w:hAnsi="Arial" w:cs="Arial"/>
+          <w:color w:val="323232"/>
+          <w:sz w:val="21"/>
+          <w:szCs w:val="21"/>
+        </w:rPr>
+        <w:t xml:space="preserve">: Los enemigos </w:t>
+      </w:r>
+      <w:r>
+        <w:rPr>
+          <w:rFonts w:ascii="Arial" w:hAnsi="Arial" w:cs="Arial"/>
+          <w:color w:val="323232"/>
+          <w:sz w:val="21"/>
+          <w:szCs w:val="21"/>
+        </w:rPr>
+        <w:t>son representados por las serpientes.</w:t>
       </w:r>
     </w:p>
     <w:p>
       <w:pPr>
         <w:pageBreakBefore/>
-        <w:autoSpaceDE w:val="0"/>
-        <w:autoSpaceDN w:val="0"/>
-        <w:adjustRightInd w:val="0"/>
-        <w:spacing w:after="0" w:line="240" w:lineRule="auto"/>
-        <w:rPr>
-          <w:rFonts w:ascii="Arial" w:hAnsi="Arial" w:cs="Arial"/>
-          <w:color w:val="000000"/>
-          <w:sz w:val="21"/>
-          <w:szCs w:val="21"/>
-        </w:rPr>
-      </w:pPr>
-    </w:p>
-    <w:p>
-      <w:pPr>
         <w:numPr>
           <w:ilvl w:val="0"/>
-          <w:numId w:val="7"/>
+          <w:numId w:val="6"/>
         </w:numPr>
         <w:autoSpaceDE w:val="0"/>
         <w:autoSpaceDN w:val="0"/>
         <w:adjustRightInd w:val="0"/>
+        <w:spacing w:after="0" w:line="240" w:lineRule="auto"/>
+        <w:jc w:val="both"/>
+        <w:rPr>
+          <w:rFonts w:ascii="Arial" w:hAnsi="Arial" w:cs="Arial"/>
+          <w:color w:val="000000"/>
+          <w:sz w:val="21"/>
+          <w:szCs w:val="21"/>
+        </w:rPr>
+      </w:pPr>
+      <w:r>
+        <w:rPr>
+          <w:rFonts w:ascii="Arial" w:hAnsi="Arial" w:cs="Arial"/>
+          <w:b/>
+          <w:bCs/>
+          <w:color w:val="323232"/>
+          <w:sz w:val="21"/>
+          <w:szCs w:val="21"/>
+        </w:rPr>
+        <w:lastRenderedPageBreak/>
+        <w:t>Peligros/Retos</w:t>
+      </w:r>
+      <w:r>
+        <w:rPr>
+          <w:rFonts w:ascii="Arial" w:hAnsi="Arial" w:cs="Arial"/>
+          <w:color w:val="323232"/>
+          <w:sz w:val="21"/>
+          <w:szCs w:val="21"/>
+        </w:rPr>
+        <w:t>: Los enemigos, si consiguen morderle, le harán perder vidas. Los obstáculos, si tropieza con ellos, le harán perder vidas también</w:t>
+      </w:r>
+      <w:r>
+        <w:rPr>
+          <w:rFonts w:ascii="Arial" w:hAnsi="Arial" w:cs="Arial"/>
+          <w:color w:val="000000"/>
+          <w:sz w:val="21"/>
+          <w:szCs w:val="21"/>
+        </w:rPr>
+        <w:t>.</w:t>
+      </w:r>
+    </w:p>
+    <w:p>
+      <w:pPr>
+        <w:autoSpaceDE w:val="0"/>
+        <w:autoSpaceDN w:val="0"/>
+        <w:adjustRightInd w:val="0"/>
         <w:spacing w:after="82" w:line="240" w:lineRule="auto"/>
-        <w:rPr>
-          <w:rFonts w:ascii="Arial" w:hAnsi="Arial" w:cs="Arial"/>
-          <w:color w:val="000000"/>
-          <w:sz w:val="21"/>
-          <w:szCs w:val="21"/>
-        </w:rPr>
-      </w:pPr>
-      <w:r>
         <w:rPr>
           <w:rFonts w:ascii="Arial" w:hAnsi="Arial" w:cs="Arial"/>
           <w:color w:val="323232"/>
           <w:sz w:val="20"/>
           <w:szCs w:val="20"/>
         </w:rPr>
-        <w:t xml:space="preserve">• </w:t>
-      </w:r>
-      <w:proofErr w:type="spellStart"/>
-      <w:r>
-        <w:rPr>
-          <w:rFonts w:ascii="Arial" w:hAnsi="Arial" w:cs="Arial"/>
-          <w:b/>
-          <w:bCs/>
-          <w:color w:val="323232"/>
-          <w:sz w:val="21"/>
-          <w:szCs w:val="21"/>
-        </w:rPr>
-        <w:t>Power</w:t>
-      </w:r>
-      <w:proofErr w:type="spellEnd"/>
-      <w:r>
-        <w:rPr>
-          <w:rFonts w:ascii="Arial" w:hAnsi="Arial" w:cs="Arial"/>
-          <w:b/>
-          <w:bCs/>
-          <w:color w:val="323232"/>
-          <w:sz w:val="21"/>
-          <w:szCs w:val="21"/>
-        </w:rPr>
-        <w:t xml:space="preserve"> ups</w:t>
-      </w:r>
-      <w:r>
-        <w:rPr>
-          <w:rFonts w:ascii="Arial" w:hAnsi="Arial" w:cs="Arial"/>
-          <w:color w:val="323232"/>
-          <w:sz w:val="21"/>
-          <w:szCs w:val="21"/>
-        </w:rPr>
-        <w:t xml:space="preserve">: Hay una </w:t>
-      </w:r>
-      <w:proofErr w:type="spellStart"/>
-      <w:r>
-        <w:rPr>
-          <w:rFonts w:ascii="Arial" w:hAnsi="Arial" w:cs="Arial"/>
-          <w:color w:val="323232"/>
-          <w:sz w:val="21"/>
-          <w:szCs w:val="21"/>
-        </w:rPr>
-        <w:t>poción</w:t>
-      </w:r>
-      <w:proofErr w:type="spellEnd"/>
-      <w:r>
-        <w:rPr>
-          <w:rFonts w:ascii="Arial" w:hAnsi="Arial" w:cs="Arial"/>
-          <w:color w:val="323232"/>
-          <w:sz w:val="21"/>
-          <w:szCs w:val="21"/>
-        </w:rPr>
-        <w:t xml:space="preserve"> de vida, otra de velocidad y un ítem que permite mejor el disparo (</w:t>
-      </w:r>
-      <w:proofErr w:type="gramStart"/>
-      <w:r>
-        <w:rPr>
-          <w:rFonts w:ascii="Arial" w:hAnsi="Arial" w:cs="Arial"/>
-          <w:color w:val="323232"/>
-          <w:sz w:val="21"/>
-          <w:szCs w:val="21"/>
-        </w:rPr>
-        <w:t>lanza dulces</w:t>
-      </w:r>
-      <w:proofErr w:type="gramEnd"/>
-      <w:r>
-        <w:rPr>
-          <w:rFonts w:ascii="Arial" w:hAnsi="Arial" w:cs="Arial"/>
-          <w:color w:val="323232"/>
-          <w:sz w:val="21"/>
-          <w:szCs w:val="21"/>
-        </w:rPr>
-        <w:t xml:space="preserve"> con más calorías que producen más “daño” a los enemigos) </w:t>
-      </w:r>
-    </w:p>
-    <w:p>
-      <w:pPr>
+      </w:pPr>
+    </w:p>
+    <w:p>
+      <w:pPr>
+        <w:pageBreakBefore/>
+        <w:autoSpaceDE w:val="0"/>
+        <w:autoSpaceDN w:val="0"/>
+        <w:adjustRightInd w:val="0"/>
+        <w:spacing w:after="0" w:line="240" w:lineRule="auto"/>
+        <w:jc w:val="both"/>
+        <w:rPr>
+          <w:rFonts w:ascii="Arial" w:hAnsi="Arial" w:cs="Arial"/>
+          <w:color w:val="000000"/>
+          <w:sz w:val="21"/>
+          <w:szCs w:val="21"/>
+          <w:u w:val="single"/>
+        </w:rPr>
+      </w:pPr>
+    </w:p>
+    <w:p>
+      <w:pPr>
+        <w:pageBreakBefore/>
         <w:numPr>
           <w:ilvl w:val="0"/>
-          <w:numId w:val="7"/>
+          <w:numId w:val="6"/>
         </w:numPr>
         <w:autoSpaceDE w:val="0"/>
         <w:autoSpaceDN w:val="0"/>
         <w:adjustRightInd w:val="0"/>
-        <w:spacing w:after="82" w:line="240" w:lineRule="auto"/>
-        <w:rPr>
-          <w:rFonts w:ascii="Arial" w:hAnsi="Arial" w:cs="Arial"/>
-          <w:color w:val="000000"/>
-          <w:sz w:val="21"/>
-          <w:szCs w:val="21"/>
-        </w:rPr>
-      </w:pPr>
-      <w:r>
-        <w:rPr>
-          <w:rFonts w:ascii="Arial" w:hAnsi="Arial" w:cs="Arial"/>
-          <w:color w:val="323232"/>
-          <w:sz w:val="20"/>
-          <w:szCs w:val="20"/>
-        </w:rPr>
-        <w:t xml:space="preserve">• </w:t>
-      </w:r>
-      <w:r>
-        <w:rPr>
-          <w:rFonts w:ascii="Arial" w:hAnsi="Arial" w:cs="Arial"/>
-          <w:b/>
-          <w:bCs/>
-          <w:color w:val="323232"/>
-          <w:sz w:val="21"/>
-          <w:szCs w:val="21"/>
-        </w:rPr>
-        <w:t>Coleccionables</w:t>
-      </w:r>
-      <w:r>
-        <w:rPr>
-          <w:rFonts w:ascii="Arial" w:hAnsi="Arial" w:cs="Arial"/>
-          <w:color w:val="323232"/>
-          <w:sz w:val="21"/>
-          <w:szCs w:val="21"/>
-        </w:rPr>
-        <w:t xml:space="preserve">: vidas extra, monedas y la llave del candado para salvar al esposo. </w:t>
-      </w:r>
-    </w:p>
-    <w:p>
-      <w:pPr>
-        <w:numPr>
-          <w:ilvl w:val="0"/>
-          <w:numId w:val="7"/>
-        </w:numPr>
-        <w:autoSpaceDE w:val="0"/>
-        <w:autoSpaceDN w:val="0"/>
-        <w:adjustRightInd w:val="0"/>
-        <w:spacing w:after="82" w:line="240" w:lineRule="auto"/>
-        <w:rPr>
-          <w:rFonts w:ascii="Arial" w:hAnsi="Arial" w:cs="Arial"/>
-          <w:color w:val="000000"/>
-          <w:sz w:val="21"/>
-          <w:szCs w:val="21"/>
-        </w:rPr>
-      </w:pPr>
-      <w:r>
-        <w:rPr>
-          <w:rFonts w:ascii="Arial" w:hAnsi="Arial" w:cs="Arial"/>
-          <w:color w:val="323232"/>
-          <w:sz w:val="20"/>
-          <w:szCs w:val="20"/>
-        </w:rPr>
-        <w:t xml:space="preserve">• </w:t>
-      </w:r>
-      <w:r>
-        <w:rPr>
-          <w:rFonts w:ascii="Arial" w:hAnsi="Arial" w:cs="Arial"/>
-          <w:b/>
-          <w:bCs/>
-          <w:color w:val="323232"/>
-          <w:sz w:val="21"/>
-          <w:szCs w:val="21"/>
-        </w:rPr>
-        <w:t>Enemigos</w:t>
-      </w:r>
-      <w:r>
-        <w:rPr>
-          <w:rFonts w:ascii="Arial" w:hAnsi="Arial" w:cs="Arial"/>
-          <w:color w:val="323232"/>
-          <w:sz w:val="21"/>
-          <w:szCs w:val="21"/>
-        </w:rPr>
-        <w:t xml:space="preserve">: Los enemigos de la primera pantalla son Benny, Lenny, Kenny y Renny. Más adelante saldrán nuevos enemigos más poderosos. </w:t>
-      </w:r>
-    </w:p>
-    <w:p>
-      <w:pPr>
-        <w:numPr>
-          <w:ilvl w:val="0"/>
-          <w:numId w:val="7"/>
-        </w:numPr>
-        <w:autoSpaceDE w:val="0"/>
-        <w:autoSpaceDN w:val="0"/>
-        <w:adjustRightInd w:val="0"/>
-        <w:spacing w:after="82" w:line="240" w:lineRule="auto"/>
-        <w:rPr>
-          <w:rFonts w:ascii="Arial" w:hAnsi="Arial" w:cs="Arial"/>
-          <w:color w:val="323232"/>
-          <w:sz w:val="20"/>
-          <w:szCs w:val="20"/>
-        </w:rPr>
-      </w:pPr>
-      <w:r>
-        <w:rPr>
-          <w:rFonts w:ascii="Arial" w:hAnsi="Arial" w:cs="Arial"/>
-          <w:color w:val="323232"/>
-          <w:sz w:val="20"/>
-          <w:szCs w:val="20"/>
-        </w:rPr>
-        <w:t xml:space="preserve">• </w:t>
-      </w:r>
-      <w:proofErr w:type="gramStart"/>
-      <w:r>
-        <w:rPr>
-          <w:rFonts w:ascii="Arial" w:hAnsi="Arial" w:cs="Arial"/>
-          <w:color w:val="323232"/>
-          <w:sz w:val="20"/>
-          <w:szCs w:val="20"/>
-        </w:rPr>
-        <w:t>Jefes</w:t>
-      </w:r>
-      <w:proofErr w:type="gramEnd"/>
-      <w:r>
-        <w:rPr>
-          <w:rFonts w:ascii="Arial" w:hAnsi="Arial" w:cs="Arial"/>
-          <w:color w:val="323232"/>
-          <w:sz w:val="20"/>
-          <w:szCs w:val="20"/>
-        </w:rPr>
-        <w:t xml:space="preserve">: En la primera pantalla no habrá ningún jefe. </w:t>
-      </w:r>
-    </w:p>
-    <w:p>
-      <w:pPr>
-        <w:numPr>
-          <w:ilvl w:val="0"/>
-          <w:numId w:val="7"/>
-        </w:numPr>
-        <w:autoSpaceDE w:val="0"/>
-        <w:autoSpaceDN w:val="0"/>
-        <w:adjustRightInd w:val="0"/>
-        <w:spacing w:after="82" w:line="240" w:lineRule="auto"/>
-        <w:rPr>
-          <w:rFonts w:ascii="Arial" w:hAnsi="Arial" w:cs="Arial"/>
-          <w:color w:val="000000"/>
-          <w:sz w:val="21"/>
-          <w:szCs w:val="21"/>
-        </w:rPr>
-      </w:pPr>
-      <w:r>
-        <w:rPr>
-          <w:rFonts w:ascii="Arial" w:hAnsi="Arial" w:cs="Arial"/>
-          <w:color w:val="323232"/>
-          <w:sz w:val="20"/>
-          <w:szCs w:val="20"/>
-        </w:rPr>
-        <w:t xml:space="preserve">• </w:t>
-      </w:r>
-      <w:r>
-        <w:rPr>
-          <w:rFonts w:ascii="Arial" w:hAnsi="Arial" w:cs="Arial"/>
-          <w:b/>
-          <w:bCs/>
-          <w:color w:val="323232"/>
-          <w:sz w:val="21"/>
-          <w:szCs w:val="21"/>
-        </w:rPr>
-        <w:t xml:space="preserve">¿El juego tiene materiales extra? </w:t>
-      </w:r>
-      <w:r>
-        <w:rPr>
-          <w:rFonts w:ascii="Arial" w:hAnsi="Arial" w:cs="Arial"/>
-          <w:color w:val="323232"/>
-          <w:sz w:val="21"/>
-          <w:szCs w:val="21"/>
-        </w:rPr>
-        <w:t xml:space="preserve">El juego tendrá más pantallas, más enemigos y más personajes que se obtendrán por el conocido sistema de los contenidos descargables (DLC) </w:t>
-      </w:r>
-    </w:p>
-    <w:p>
-      <w:pPr>
-        <w:numPr>
-          <w:ilvl w:val="0"/>
-          <w:numId w:val="7"/>
-        </w:numPr>
-        <w:autoSpaceDE w:val="0"/>
-        <w:autoSpaceDN w:val="0"/>
-        <w:adjustRightInd w:val="0"/>
         <w:spacing w:after="0" w:line="240" w:lineRule="auto"/>
-        <w:rPr>
-          <w:rFonts w:ascii="Arial" w:hAnsi="Arial" w:cs="Arial"/>
-          <w:color w:val="000000"/>
-          <w:sz w:val="21"/>
-          <w:szCs w:val="21"/>
-        </w:rPr>
-      </w:pPr>
-      <w:r>
-        <w:rPr>
-          <w:rFonts w:ascii="Arial" w:hAnsi="Arial" w:cs="Arial"/>
-          <w:color w:val="323232"/>
-          <w:sz w:val="20"/>
-          <w:szCs w:val="20"/>
-        </w:rPr>
-        <w:t xml:space="preserve">• </w:t>
-      </w:r>
-      <w:r>
-        <w:rPr>
-          <w:rFonts w:ascii="Arial" w:hAnsi="Arial" w:cs="Arial"/>
-          <w:b/>
-          <w:bCs/>
-          <w:color w:val="323232"/>
-          <w:sz w:val="21"/>
-          <w:szCs w:val="21"/>
-        </w:rPr>
-        <w:t>Incentivos para volver a jugar el juego</w:t>
-      </w:r>
-      <w:r>
-        <w:rPr>
-          <w:rFonts w:ascii="Arial" w:hAnsi="Arial" w:cs="Arial"/>
-          <w:color w:val="323232"/>
-          <w:sz w:val="21"/>
-          <w:szCs w:val="21"/>
-        </w:rPr>
-        <w:t xml:space="preserve">: Conseguir mayores puntuaciones y jugar en distintos niveles de dificultad. </w:t>
-      </w:r>
-    </w:p>
-    <w:p>
-      <w:pPr>
+        <w:jc w:val="both"/>
+        <w:rPr>
+          <w:rFonts w:ascii="Arial" w:hAnsi="Arial" w:cs="Arial"/>
+          <w:color w:val="000000"/>
+          <w:sz w:val="21"/>
+          <w:szCs w:val="21"/>
+        </w:rPr>
+      </w:pPr>
+    </w:p>
+    <w:p>
+      <w:pPr>
+        <w:pageBreakBefore/>
+        <w:autoSpaceDE w:val="0"/>
+        <w:autoSpaceDN w:val="0"/>
+        <w:adjustRightInd w:val="0"/>
+        <w:spacing w:after="0" w:line="240" w:lineRule="auto"/>
+        <w:jc w:val="both"/>
         <w:rPr>
           <w:u w:val="single"/>
         </w:rPr>

</xml_diff>